<commit_message>
Atualização documentos word pasta Aula2, Aula3, Aula4
</commit_message>
<xml_diff>
--- a/Aula2/AplicandoConhecimento-A2.docx
+++ b/Aula2/AplicandoConhecimento-A2.docx
@@ -22,27 +22,7 @@
           <w:sz w:val="28"/>
           <w:szCs w:val="28"/>
         </w:rPr>
-        <w:t>MODELO PARA A</w:t>
-      </w:r>
-      <w:r>
-        <w:rPr>
-          <w:rFonts w:ascii="Arial" w:hAnsi="Arial" w:cs="Arial"/>
-          <w:bCs/>
-          <w:color w:val="595959" w:themeColor="text1" w:themeTint="A6"/>
-          <w:sz w:val="28"/>
-          <w:szCs w:val="28"/>
-        </w:rPr>
-        <w:t xml:space="preserve"> ENTREGA DAS ATIVIDADES</w:t>
-      </w:r>
-      <w:r>
-        <w:rPr>
-          <w:rFonts w:ascii="Arial" w:hAnsi="Arial" w:cs="Arial"/>
-          <w:bCs/>
-          <w:color w:val="595959" w:themeColor="text1" w:themeTint="A6"/>
-          <w:sz w:val="28"/>
-          <w:szCs w:val="28"/>
-        </w:rPr>
-        <w:t xml:space="preserve"> </w:t>
+        <w:t xml:space="preserve">MODELO PARA A ENTREGA DAS ATIVIDADES </w:t>
       </w:r>
     </w:p>
     <w:tbl>
@@ -53,7 +33,7 @@
         <w:tblBorders>
           <w:top w:val="single" w:sz="8" w:space="0" w:color="808080" w:themeColor="background1" w:themeShade="80"/>
           <w:left w:val="single" w:sz="8" w:space="0" w:color="808080" w:themeColor="background1" w:themeShade="80"/>
-          <w:bottom w:val="single" w:sz="18" w:space="0" w:color="C53333"/>
+          <w:bottom w:val="single" w:sz="18" w:space="0" w:color="808080" w:themeColor="background1" w:themeShade="80"/>
           <w:right w:val="single" w:sz="8" w:space="0" w:color="808080" w:themeColor="background1" w:themeShade="80"/>
           <w:insideH w:val="single" w:sz="4" w:space="0" w:color="808080" w:themeColor="background1" w:themeShade="80"/>
           <w:insideV w:val="single" w:sz="4" w:space="0" w:color="808080" w:themeColor="background1" w:themeShade="80"/>
@@ -69,9 +49,13 @@
           <w:tcPr>
             <w:tcW w:w="3251" w:type="dxa"/>
             <w:tcBorders>
+              <w:top w:val="single" w:sz="8" w:space="0" w:color="808080" w:themeColor="background1" w:themeShade="80"/>
               <w:left w:val="nil"/>
+              <w:bottom w:val="single" w:sz="4" w:space="0" w:color="808080" w:themeColor="background1" w:themeShade="80"/>
+              <w:right w:val="single" w:sz="4" w:space="0" w:color="808080" w:themeColor="background1" w:themeShade="80"/>
             </w:tcBorders>
             <w:vAlign w:val="center"/>
+            <w:hideMark/>
           </w:tcPr>
           <w:p>
             <w:pPr>
@@ -99,9 +83,13 @@
           <w:tcPr>
             <w:tcW w:w="5243" w:type="dxa"/>
             <w:tcBorders>
+              <w:top w:val="single" w:sz="8" w:space="0" w:color="808080" w:themeColor="background1" w:themeShade="80"/>
+              <w:left w:val="single" w:sz="4" w:space="0" w:color="808080" w:themeColor="background1" w:themeShade="80"/>
+              <w:bottom w:val="single" w:sz="4" w:space="0" w:color="808080" w:themeColor="background1" w:themeShade="80"/>
               <w:right w:val="nil"/>
             </w:tcBorders>
             <w:vAlign w:val="center"/>
+            <w:hideMark/>
           </w:tcPr>
           <w:p>
             <w:pPr>
@@ -128,9 +116,13 @@
           <w:tcPr>
             <w:tcW w:w="3251" w:type="dxa"/>
             <w:tcBorders>
+              <w:top w:val="single" w:sz="4" w:space="0" w:color="808080" w:themeColor="background1" w:themeShade="80"/>
               <w:left w:val="nil"/>
+              <w:bottom w:val="single" w:sz="4" w:space="0" w:color="808080" w:themeColor="background1" w:themeShade="80"/>
+              <w:right w:val="single" w:sz="4" w:space="0" w:color="808080" w:themeColor="background1" w:themeShade="80"/>
             </w:tcBorders>
             <w:vAlign w:val="center"/>
+            <w:hideMark/>
           </w:tcPr>
           <w:p>
             <w:pPr>
@@ -158,9 +150,13 @@
           <w:tcPr>
             <w:tcW w:w="5243" w:type="dxa"/>
             <w:tcBorders>
+              <w:top w:val="single" w:sz="4" w:space="0" w:color="808080" w:themeColor="background1" w:themeShade="80"/>
+              <w:left w:val="single" w:sz="4" w:space="0" w:color="808080" w:themeColor="background1" w:themeShade="80"/>
+              <w:bottom w:val="single" w:sz="4" w:space="0" w:color="808080" w:themeColor="background1" w:themeShade="80"/>
               <w:right w:val="nil"/>
             </w:tcBorders>
             <w:vAlign w:val="center"/>
+            <w:hideMark/>
           </w:tcPr>
           <w:p>
             <w:pPr>
@@ -177,7 +173,25 @@
                 <w:sz w:val="20"/>
                 <w:szCs w:val="20"/>
               </w:rPr>
-              <w:t>Valdiney Atílio Pedro</w:t>
+              <w:t xml:space="preserve">Valdiney Atílio Pedro; Patrícia Corrêa França; Mariana </w:t>
+            </w:r>
+            <w:proofErr w:type="spellStart"/>
+            <w:r>
+              <w:rPr>
+                <w:rFonts w:ascii="Arial" w:hAnsi="Arial" w:cs="Arial"/>
+                <w:sz w:val="20"/>
+                <w:szCs w:val="20"/>
+              </w:rPr>
+              <w:t>Alcantara</w:t>
+            </w:r>
+            <w:proofErr w:type="spellEnd"/>
+            <w:r>
+              <w:rPr>
+                <w:rFonts w:ascii="Arial" w:hAnsi="Arial" w:cs="Arial"/>
+                <w:sz w:val="20"/>
+                <w:szCs w:val="20"/>
+              </w:rPr>
+              <w:t>; Mariana Simões.</w:t>
             </w:r>
           </w:p>
         </w:tc>
@@ -187,10 +201,13 @@
           <w:tcPr>
             <w:tcW w:w="3251" w:type="dxa"/>
             <w:tcBorders>
+              <w:top w:val="single" w:sz="4" w:space="0" w:color="808080" w:themeColor="background1" w:themeShade="80"/>
               <w:left w:val="nil"/>
               <w:bottom w:val="single" w:sz="24" w:space="0" w:color="C53333"/>
+              <w:right w:val="single" w:sz="4" w:space="0" w:color="808080" w:themeColor="background1" w:themeShade="80"/>
             </w:tcBorders>
             <w:vAlign w:val="center"/>
+            <w:hideMark/>
           </w:tcPr>
           <w:p>
             <w:pPr>
@@ -218,10 +235,13 @@
           <w:tcPr>
             <w:tcW w:w="5243" w:type="dxa"/>
             <w:tcBorders>
+              <w:top w:val="single" w:sz="4" w:space="0" w:color="808080" w:themeColor="background1" w:themeShade="80"/>
+              <w:left w:val="single" w:sz="4" w:space="0" w:color="808080" w:themeColor="background1" w:themeShade="80"/>
               <w:bottom w:val="single" w:sz="24" w:space="0" w:color="C53333"/>
               <w:right w:val="nil"/>
             </w:tcBorders>
             <w:vAlign w:val="center"/>
+            <w:hideMark/>
           </w:tcPr>
           <w:p>
             <w:pPr>
@@ -238,7 +258,25 @@
                 <w:sz w:val="20"/>
                 <w:szCs w:val="20"/>
               </w:rPr>
-              <w:t>10424616</w:t>
+              <w:t>10424616; 10423533</w:t>
+            </w:r>
+            <w:proofErr w:type="gramStart"/>
+            <w:r>
+              <w:rPr>
+                <w:rFonts w:ascii="Arial" w:hAnsi="Arial" w:cs="Arial"/>
+                <w:sz w:val="20"/>
+                <w:szCs w:val="20"/>
+              </w:rPr>
+              <w:t>; ;</w:t>
+            </w:r>
+            <w:proofErr w:type="gramEnd"/>
+            <w:r>
+              <w:rPr>
+                <w:rFonts w:ascii="Arial" w:hAnsi="Arial" w:cs="Arial"/>
+                <w:sz w:val="20"/>
+                <w:szCs w:val="20"/>
+              </w:rPr>
+              <w:t xml:space="preserve"> 10424388.</w:t>
             </w:r>
           </w:p>
         </w:tc>
@@ -260,7 +298,7 @@
           </w:tcPr>
           <w:p>
             <w:pPr>
-              <w:spacing w:beforeLines="50" w:before="120" w:line="276" w:lineRule="auto"/>
+              <w:spacing w:beforeLines="50" w:before="120"/>
               <w:rPr>
                 <w:rFonts w:ascii="Arial" w:hAnsi="Arial" w:cs="Arial"/>
                 <w:color w:val="A6A6A6" w:themeColor="background1" w:themeShade="A6"/>
@@ -280,7 +318,7 @@
           </w:p>
           <w:p>
             <w:pPr>
-              <w:spacing w:beforeLines="50" w:before="120" w:line="276" w:lineRule="auto"/>
+              <w:spacing w:beforeLines="50" w:before="120"/>
               <w:rPr>
                 <w:rFonts w:ascii="Arial" w:hAnsi="Arial" w:cs="Arial"/>
                 <w:color w:val="A6A6A6" w:themeColor="background1" w:themeShade="A6"/>
@@ -302,17 +340,33 @@
                 <w:rFonts w:ascii="Arial" w:hAnsi="Arial" w:cs="Arial"/>
                 <w:color w:val="000000" w:themeColor="text1"/>
               </w:rPr>
-              <w:t>Título do trabalho</w:t>
-            </w:r>
-            <w:r>
-              <w:rPr>
-                <w:rFonts w:ascii="Arial" w:hAnsi="Arial" w:cs="Arial"/>
-                <w:color w:val="000000" w:themeColor="text1"/>
-              </w:rPr>
-              <w:t>.</w:t>
-            </w:r>
-            <w:bookmarkStart w:id="0" w:name="_GoBack"/>
-            <w:bookmarkEnd w:id="0"/>
+              <w:t xml:space="preserve">Link </w:t>
+            </w:r>
+            <w:proofErr w:type="spellStart"/>
+            <w:r>
+              <w:rPr>
+                <w:rFonts w:ascii="Arial" w:hAnsi="Arial" w:cs="Arial"/>
+                <w:color w:val="000000" w:themeColor="text1"/>
+              </w:rPr>
+              <w:t>github</w:t>
+            </w:r>
+            <w:proofErr w:type="spellEnd"/>
+            <w:r>
+              <w:rPr>
+                <w:rFonts w:ascii="Arial" w:hAnsi="Arial" w:cs="Arial"/>
+                <w:color w:val="000000" w:themeColor="text1"/>
+              </w:rPr>
+              <w:t xml:space="preserve">: </w:t>
+            </w:r>
+            <w:hyperlink r:id="rId7" w:history="1">
+              <w:r>
+                <w:rPr>
+                  <w:rStyle w:val="Hyperlink"/>
+                  <w:rFonts w:ascii="Arial" w:hAnsi="Arial" w:cs="Arial"/>
+                </w:rPr>
+                <w:t>https://github.com/valdineyatilio/Projeto-Aplicado-I</w:t>
+              </w:r>
+            </w:hyperlink>
           </w:p>
           <w:p>
             <w:pPr>
@@ -327,14 +381,7 @@
                 <w:rFonts w:ascii="Arial" w:hAnsi="Arial" w:cs="Arial"/>
                 <w:color w:val="000000" w:themeColor="text1"/>
               </w:rPr>
-              <w:t>• Membros do grupo</w:t>
-            </w:r>
-            <w:r>
-              <w:rPr>
-                <w:rFonts w:ascii="Arial" w:hAnsi="Arial" w:cs="Arial"/>
-                <w:color w:val="000000" w:themeColor="text1"/>
-              </w:rPr>
-              <w:t>:</w:t>
+              <w:t>Título do trabalho.</w:t>
             </w:r>
           </w:p>
           <w:p>
@@ -350,6 +397,22 @@
                 <w:rFonts w:ascii="Arial" w:hAnsi="Arial" w:cs="Arial"/>
                 <w:color w:val="000000" w:themeColor="text1"/>
               </w:rPr>
+              <w:t>• Membros do grupo:</w:t>
+            </w:r>
+          </w:p>
+          <w:p>
+            <w:pPr>
+              <w:spacing w:beforeLines="50" w:before="120"/>
+              <w:rPr>
+                <w:rFonts w:ascii="Arial" w:hAnsi="Arial" w:cs="Arial"/>
+                <w:color w:val="000000" w:themeColor="text1"/>
+              </w:rPr>
+            </w:pPr>
+            <w:r>
+              <w:rPr>
+                <w:rFonts w:ascii="Arial" w:hAnsi="Arial" w:cs="Arial"/>
+                <w:color w:val="000000" w:themeColor="text1"/>
+              </w:rPr>
               <w:t xml:space="preserve">Mariana </w:t>
             </w:r>
             <w:proofErr w:type="spellStart"/>
@@ -414,14 +477,7 @@
                 <w:rFonts w:ascii="Arial" w:hAnsi="Arial" w:cs="Arial"/>
                 <w:color w:val="000000" w:themeColor="text1"/>
               </w:rPr>
-              <w:t xml:space="preserve"> Correa Franca; Valdiney Atílio Pedro</w:t>
-            </w:r>
-            <w:r>
-              <w:rPr>
-                <w:rFonts w:ascii="Arial" w:hAnsi="Arial" w:cs="Arial"/>
-                <w:color w:val="000000" w:themeColor="text1"/>
-              </w:rPr>
-              <w:t>.</w:t>
+              <w:t xml:space="preserve"> Correa Franca; Valdiney Atílio Pedro.</w:t>
             </w:r>
           </w:p>
           <w:p>
@@ -563,7 +619,7 @@
           </w:p>
           <w:p>
             <w:pPr>
-              <w:spacing w:beforeLines="50" w:before="120" w:line="276" w:lineRule="auto"/>
+              <w:spacing w:beforeLines="50" w:before="120"/>
               <w:rPr>
                 <w:rFonts w:ascii="Arial" w:hAnsi="Arial" w:cs="Arial"/>
                 <w:color w:val="000000" w:themeColor="text1"/>
@@ -581,177 +637,11 @@
       </w:tr>
     </w:tbl>
     <w:p>
-      <w:pPr>
-        <w:spacing w:line="360" w:lineRule="auto"/>
-        <w:ind w:left="-284"/>
-        <w:jc w:val="both"/>
-        <w:rPr>
-          <w:rFonts w:ascii="Arial" w:hAnsi="Arial" w:cs="Arial"/>
-        </w:rPr>
-      </w:pPr>
-    </w:p>
-    <w:p>
-      <w:pPr>
-        <w:spacing w:line="360" w:lineRule="auto"/>
-        <w:ind w:left="-284"/>
-        <w:jc w:val="both"/>
-        <w:rPr>
-          <w:rFonts w:ascii="Arial" w:hAnsi="Arial" w:cs="Arial"/>
-        </w:rPr>
-      </w:pPr>
-    </w:p>
-    <w:p>
-      <w:pPr>
-        <w:spacing w:line="360" w:lineRule="auto"/>
-        <w:ind w:left="-284"/>
-        <w:jc w:val="both"/>
-        <w:rPr>
-          <w:rFonts w:ascii="Arial" w:hAnsi="Arial" w:cs="Arial"/>
-        </w:rPr>
-      </w:pPr>
-    </w:p>
-    <w:p>
-      <w:pPr>
-        <w:spacing w:line="360" w:lineRule="auto"/>
-        <w:ind w:left="-284"/>
-        <w:jc w:val="both"/>
-        <w:rPr>
-          <w:rFonts w:ascii="Arial" w:hAnsi="Arial" w:cs="Arial"/>
-        </w:rPr>
-      </w:pPr>
-    </w:p>
-    <w:p>
-      <w:pPr>
-        <w:spacing w:line="360" w:lineRule="auto"/>
-        <w:ind w:left="-284"/>
-        <w:jc w:val="both"/>
-        <w:rPr>
-          <w:rFonts w:ascii="Arial" w:hAnsi="Arial" w:cs="Arial"/>
-        </w:rPr>
-      </w:pPr>
-    </w:p>
-    <w:p>
-      <w:pPr>
-        <w:spacing w:line="360" w:lineRule="auto"/>
-        <w:ind w:left="-284"/>
-        <w:jc w:val="both"/>
-        <w:rPr>
-          <w:rFonts w:ascii="Arial" w:hAnsi="Arial" w:cs="Arial"/>
-        </w:rPr>
-      </w:pPr>
-    </w:p>
-    <w:p>
-      <w:pPr>
-        <w:spacing w:line="360" w:lineRule="auto"/>
-        <w:ind w:left="-284"/>
-        <w:jc w:val="both"/>
-        <w:rPr>
-          <w:rFonts w:ascii="Arial" w:hAnsi="Arial" w:cs="Arial"/>
-        </w:rPr>
-      </w:pPr>
-    </w:p>
-    <w:p>
-      <w:pPr>
-        <w:spacing w:line="360" w:lineRule="auto"/>
-        <w:ind w:left="-284"/>
-        <w:jc w:val="both"/>
-        <w:rPr>
-          <w:rFonts w:ascii="Arial" w:hAnsi="Arial" w:cs="Arial"/>
-        </w:rPr>
-      </w:pPr>
-    </w:p>
-    <w:p>
-      <w:pPr>
-        <w:spacing w:line="360" w:lineRule="auto"/>
-        <w:ind w:left="-284"/>
-        <w:jc w:val="both"/>
-        <w:rPr>
-          <w:rFonts w:ascii="Arial" w:hAnsi="Arial" w:cs="Arial"/>
-        </w:rPr>
-      </w:pPr>
-    </w:p>
-    <w:p>
-      <w:pPr>
-        <w:spacing w:line="360" w:lineRule="auto"/>
-        <w:ind w:left="-284"/>
-        <w:jc w:val="both"/>
-        <w:rPr>
-          <w:rFonts w:ascii="Arial" w:hAnsi="Arial" w:cs="Arial"/>
-        </w:rPr>
-      </w:pPr>
-    </w:p>
-    <w:p>
-      <w:pPr>
-        <w:spacing w:line="360" w:lineRule="auto"/>
-        <w:ind w:left="-284"/>
-        <w:jc w:val="both"/>
-        <w:rPr>
-          <w:rFonts w:ascii="Arial" w:hAnsi="Arial" w:cs="Arial"/>
-        </w:rPr>
-      </w:pPr>
-    </w:p>
-    <w:p>
-      <w:pPr>
-        <w:spacing w:line="360" w:lineRule="auto"/>
-        <w:ind w:left="-284"/>
-        <w:jc w:val="both"/>
-        <w:rPr>
-          <w:rFonts w:ascii="Arial" w:hAnsi="Arial" w:cs="Arial"/>
-        </w:rPr>
-      </w:pPr>
-    </w:p>
-    <w:p>
-      <w:pPr>
-        <w:spacing w:line="360" w:lineRule="auto"/>
-        <w:ind w:left="-284"/>
-        <w:jc w:val="both"/>
-        <w:rPr>
-          <w:rFonts w:ascii="Arial" w:hAnsi="Arial" w:cs="Arial"/>
-        </w:rPr>
-      </w:pPr>
-    </w:p>
-    <w:p>
-      <w:pPr>
-        <w:spacing w:line="360" w:lineRule="auto"/>
-        <w:ind w:left="-284"/>
-        <w:jc w:val="both"/>
-        <w:rPr>
-          <w:rFonts w:ascii="Arial" w:hAnsi="Arial" w:cs="Arial"/>
-        </w:rPr>
-      </w:pPr>
-    </w:p>
-    <w:p>
-      <w:pPr>
-        <w:spacing w:line="360" w:lineRule="auto"/>
-        <w:ind w:left="-284"/>
-        <w:jc w:val="both"/>
-        <w:rPr>
-          <w:rFonts w:ascii="Arial" w:hAnsi="Arial" w:cs="Arial"/>
-        </w:rPr>
-      </w:pPr>
-    </w:p>
-    <w:p>
-      <w:pPr>
-        <w:spacing w:line="360" w:lineRule="auto"/>
-        <w:ind w:left="-284"/>
-        <w:jc w:val="both"/>
-        <w:rPr>
-          <w:rFonts w:ascii="Arial" w:hAnsi="Arial" w:cs="Arial"/>
-        </w:rPr>
-      </w:pPr>
-    </w:p>
-    <w:p>
-      <w:pPr>
-        <w:spacing w:line="360" w:lineRule="auto"/>
-        <w:ind w:left="-284"/>
-        <w:jc w:val="both"/>
-        <w:rPr>
-          <w:rFonts w:ascii="Arial" w:hAnsi="Arial" w:cs="Arial"/>
-        </w:rPr>
-      </w:pPr>
+      <w:bookmarkStart w:id="0" w:name="_GoBack"/>
+      <w:bookmarkEnd w:id="0"/>
     </w:p>
     <w:sectPr>
-      <w:headerReference w:type="default" r:id="rId7"/>
+      <w:headerReference w:type="default" r:id="rId8"/>
       <w:pgSz w:w="11906" w:h="16838"/>
       <w:pgMar w:top="1417" w:right="1701" w:bottom="1417" w:left="1701" w:header="142" w:footer="708" w:gutter="0"/>
       <w:cols w:space="708"/>
@@ -1400,6 +1290,18 @@
       </w:tblBorders>
     </w:tblPr>
   </w:style>
+  <w:style w:type="character" w:styleId="Hyperlink">
+    <w:name w:val="Hyperlink"/>
+    <w:basedOn w:val="Fontepargpadro"/>
+    <w:uiPriority w:val="99"/>
+    <w:semiHidden/>
+    <w:unhideWhenUsed/>
+    <w:rsid w:val="00C93143"/>
+    <w:rPr>
+      <w:color w:val="0000FF" w:themeColor="hyperlink"/>
+      <w:u w:val="single"/>
+    </w:rPr>
+  </w:style>
 </w:styles>
 </file>
 
@@ -1693,7 +1595,7 @@
 </file>
 
 <file path=customXml/itemProps1.xml><?xml version="1.0" encoding="utf-8"?>
-<ds:datastoreItem xmlns:ds="http://schemas.openxmlformats.org/officeDocument/2006/customXml" ds:itemID="{E53800F8-085C-4618-9612-82936EFE97A7}">
+<ds:datastoreItem xmlns:ds="http://schemas.openxmlformats.org/officeDocument/2006/customXml" ds:itemID="{716F3BAB-F2AD-4960-94F0-95C12F71DE6A}">
   <ds:schemaRefs>
     <ds:schemaRef ds:uri="http://schemas.openxmlformats.org/officeDocument/2006/bibliography"/>
   </ds:schemaRefs>

</xml_diff>

<commit_message>
Atualização word 2, 3, 4
</commit_message>
<xml_diff>
--- a/Aula2/AplicandoConhecimento-A2.docx
+++ b/Aula2/AplicandoConhecimento-A2.docx
@@ -5,13 +5,11 @@
     <w:p>
       <w:pPr>
         <w:spacing w:line="360" w:lineRule="auto"/>
-        <w:jc w:val="center"/>
+        <w:jc w:val="both"/>
         <w:rPr>
           <w:rFonts w:ascii="Arial" w:hAnsi="Arial" w:cs="Arial"/>
           <w:bCs/>
           <w:color w:val="595959" w:themeColor="text1" w:themeTint="A6"/>
-          <w:sz w:val="28"/>
-          <w:szCs w:val="28"/>
         </w:rPr>
       </w:pPr>
       <w:r>
@@ -19,21 +17,36 @@
           <w:rFonts w:ascii="Arial" w:hAnsi="Arial" w:cs="Arial"/>
           <w:bCs/>
           <w:color w:val="595959" w:themeColor="text1" w:themeTint="A6"/>
-          <w:sz w:val="28"/>
-          <w:szCs w:val="28"/>
         </w:rPr>
-        <w:t xml:space="preserve">MODELO PARA A ENTREGA DAS ATIVIDADES </w:t>
+        <w:t>MODELO PARA A</w:t>
+      </w:r>
+      <w:r>
+        <w:rPr>
+          <w:rFonts w:ascii="Arial" w:hAnsi="Arial" w:cs="Arial"/>
+          <w:bCs/>
+          <w:color w:val="595959" w:themeColor="text1" w:themeTint="A6"/>
+        </w:rPr>
+        <w:t xml:space="preserve"> ENTREGA DAS ATIVIDADES</w:t>
+      </w:r>
+      <w:r>
+        <w:rPr>
+          <w:rFonts w:ascii="Arial" w:hAnsi="Arial" w:cs="Arial"/>
+          <w:bCs/>
+          <w:color w:val="595959" w:themeColor="text1" w:themeTint="A6"/>
+        </w:rPr>
+        <w:t xml:space="preserve"> </w:t>
       </w:r>
     </w:p>
     <w:tbl>
       <w:tblPr>
         <w:tblStyle w:val="Tabelacomgrade"/>
+        <w:tblpPr w:leftFromText="141" w:rightFromText="141" w:vertAnchor="text" w:tblpY="1"/>
+        <w:tblOverlap w:val="never"/>
         <w:tblW w:w="0" w:type="auto"/>
-        <w:tblInd w:w="-284" w:type="dxa"/>
         <w:tblBorders>
           <w:top w:val="single" w:sz="8" w:space="0" w:color="808080" w:themeColor="background1" w:themeShade="80"/>
           <w:left w:val="single" w:sz="8" w:space="0" w:color="808080" w:themeColor="background1" w:themeShade="80"/>
-          <w:bottom w:val="single" w:sz="18" w:space="0" w:color="808080" w:themeColor="background1" w:themeShade="80"/>
+          <w:bottom w:val="single" w:sz="18" w:space="0" w:color="C53333"/>
           <w:right w:val="single" w:sz="8" w:space="0" w:color="808080" w:themeColor="background1" w:themeShade="80"/>
           <w:insideH w:val="single" w:sz="4" w:space="0" w:color="808080" w:themeColor="background1" w:themeShade="80"/>
           <w:insideV w:val="single" w:sz="4" w:space="0" w:color="808080" w:themeColor="background1" w:themeShade="80"/>
@@ -49,31 +62,23 @@
           <w:tcPr>
             <w:tcW w:w="3251" w:type="dxa"/>
             <w:tcBorders>
-              <w:top w:val="single" w:sz="8" w:space="0" w:color="808080" w:themeColor="background1" w:themeShade="80"/>
               <w:left w:val="nil"/>
-              <w:bottom w:val="single" w:sz="4" w:space="0" w:color="808080" w:themeColor="background1" w:themeShade="80"/>
-              <w:right w:val="single" w:sz="4" w:space="0" w:color="808080" w:themeColor="background1" w:themeShade="80"/>
             </w:tcBorders>
             <w:vAlign w:val="center"/>
-            <w:hideMark/>
           </w:tcPr>
           <w:p>
             <w:pPr>
               <w:spacing w:beforeLines="50" w:before="120" w:line="360" w:lineRule="auto"/>
-              <w:jc w:val="right"/>
+              <w:jc w:val="both"/>
               <w:rPr>
                 <w:rFonts w:ascii="Arial" w:hAnsi="Arial" w:cs="Arial"/>
                 <w:color w:val="595959" w:themeColor="text1" w:themeTint="A6"/>
-                <w:sz w:val="20"/>
-                <w:szCs w:val="20"/>
               </w:rPr>
             </w:pPr>
             <w:r>
               <w:rPr>
                 <w:rFonts w:ascii="Arial" w:hAnsi="Arial" w:cs="Arial"/>
                 <w:color w:val="595959" w:themeColor="text1" w:themeTint="A6"/>
-                <w:sz w:val="20"/>
-                <w:szCs w:val="20"/>
               </w:rPr>
               <w:t>COMPONENTE CURRICULAR:</w:t>
             </w:r>
@@ -83,28 +88,21 @@
           <w:tcPr>
             <w:tcW w:w="5243" w:type="dxa"/>
             <w:tcBorders>
-              <w:top w:val="single" w:sz="8" w:space="0" w:color="808080" w:themeColor="background1" w:themeShade="80"/>
-              <w:left w:val="single" w:sz="4" w:space="0" w:color="808080" w:themeColor="background1" w:themeShade="80"/>
-              <w:bottom w:val="single" w:sz="4" w:space="0" w:color="808080" w:themeColor="background1" w:themeShade="80"/>
               <w:right w:val="nil"/>
             </w:tcBorders>
             <w:vAlign w:val="center"/>
-            <w:hideMark/>
           </w:tcPr>
           <w:p>
             <w:pPr>
               <w:spacing w:beforeLines="50" w:before="120" w:line="360" w:lineRule="auto"/>
-              <w:rPr>
-                <w:rFonts w:ascii="Arial" w:hAnsi="Arial" w:cs="Arial"/>
-                <w:sz w:val="20"/>
-                <w:szCs w:val="20"/>
-              </w:rPr>
-            </w:pPr>
-            <w:r>
-              <w:rPr>
-                <w:rFonts w:ascii="Arial" w:hAnsi="Arial" w:cs="Arial"/>
-                <w:sz w:val="20"/>
-                <w:szCs w:val="20"/>
+              <w:jc w:val="both"/>
+              <w:rPr>
+                <w:rFonts w:ascii="Arial" w:hAnsi="Arial" w:cs="Arial"/>
+              </w:rPr>
+            </w:pPr>
+            <w:r>
+              <w:rPr>
+                <w:rFonts w:ascii="Arial" w:hAnsi="Arial" w:cs="Arial"/>
               </w:rPr>
               <w:t>Projeto Aplicado I</w:t>
             </w:r>
@@ -116,31 +114,23 @@
           <w:tcPr>
             <w:tcW w:w="3251" w:type="dxa"/>
             <w:tcBorders>
-              <w:top w:val="single" w:sz="4" w:space="0" w:color="808080" w:themeColor="background1" w:themeShade="80"/>
               <w:left w:val="nil"/>
-              <w:bottom w:val="single" w:sz="4" w:space="0" w:color="808080" w:themeColor="background1" w:themeShade="80"/>
-              <w:right w:val="single" w:sz="4" w:space="0" w:color="808080" w:themeColor="background1" w:themeShade="80"/>
             </w:tcBorders>
             <w:vAlign w:val="center"/>
-            <w:hideMark/>
           </w:tcPr>
           <w:p>
             <w:pPr>
               <w:spacing w:beforeLines="50" w:before="120" w:line="360" w:lineRule="auto"/>
-              <w:jc w:val="right"/>
+              <w:jc w:val="both"/>
               <w:rPr>
                 <w:rFonts w:ascii="Arial" w:hAnsi="Arial" w:cs="Arial"/>
                 <w:color w:val="595959" w:themeColor="text1" w:themeTint="A6"/>
-                <w:sz w:val="20"/>
-                <w:szCs w:val="20"/>
               </w:rPr>
             </w:pPr>
             <w:r>
               <w:rPr>
                 <w:rFonts w:ascii="Arial" w:hAnsi="Arial" w:cs="Arial"/>
                 <w:color w:val="595959" w:themeColor="text1" w:themeTint="A6"/>
-                <w:sz w:val="20"/>
-                <w:szCs w:val="20"/>
               </w:rPr>
               <w:t>NOME COMPLETO DO ALUNO:</w:t>
             </w:r>
@@ -150,48 +140,35 @@
           <w:tcPr>
             <w:tcW w:w="5243" w:type="dxa"/>
             <w:tcBorders>
-              <w:top w:val="single" w:sz="4" w:space="0" w:color="808080" w:themeColor="background1" w:themeShade="80"/>
-              <w:left w:val="single" w:sz="4" w:space="0" w:color="808080" w:themeColor="background1" w:themeShade="80"/>
-              <w:bottom w:val="single" w:sz="4" w:space="0" w:color="808080" w:themeColor="background1" w:themeShade="80"/>
               <w:right w:val="nil"/>
             </w:tcBorders>
             <w:vAlign w:val="center"/>
-            <w:hideMark/>
           </w:tcPr>
           <w:p>
             <w:pPr>
               <w:spacing w:beforeLines="50" w:before="120" w:line="360" w:lineRule="auto"/>
-              <w:rPr>
-                <w:rFonts w:ascii="Arial" w:hAnsi="Arial" w:cs="Arial"/>
-                <w:sz w:val="20"/>
-                <w:szCs w:val="20"/>
-              </w:rPr>
-            </w:pPr>
-            <w:r>
-              <w:rPr>
-                <w:rFonts w:ascii="Arial" w:hAnsi="Arial" w:cs="Arial"/>
-                <w:sz w:val="20"/>
-                <w:szCs w:val="20"/>
-              </w:rPr>
-              <w:t xml:space="preserve">Valdiney Atílio Pedro; Patrícia Corrêa França; Mariana </w:t>
-            </w:r>
-            <w:proofErr w:type="spellStart"/>
-            <w:r>
-              <w:rPr>
-                <w:rFonts w:ascii="Arial" w:hAnsi="Arial" w:cs="Arial"/>
-                <w:sz w:val="20"/>
-                <w:szCs w:val="20"/>
-              </w:rPr>
-              <w:t>Alcantara</w:t>
-            </w:r>
-            <w:proofErr w:type="spellEnd"/>
-            <w:r>
-              <w:rPr>
-                <w:rFonts w:ascii="Arial" w:hAnsi="Arial" w:cs="Arial"/>
-                <w:sz w:val="20"/>
-                <w:szCs w:val="20"/>
-              </w:rPr>
-              <w:t>; Mariana Simões.</w:t>
+              <w:jc w:val="both"/>
+              <w:rPr>
+                <w:rFonts w:ascii="Arial" w:hAnsi="Arial" w:cs="Arial"/>
+              </w:rPr>
+            </w:pPr>
+            <w:r>
+              <w:rPr>
+                <w:rFonts w:ascii="Arial" w:hAnsi="Arial" w:cs="Arial"/>
+              </w:rPr>
+              <w:t>Valdiney Atílio Pedro</w:t>
+            </w:r>
+            <w:r>
+              <w:rPr>
+                <w:rFonts w:ascii="Arial" w:hAnsi="Arial" w:cs="Arial"/>
+              </w:rPr>
+              <w:t xml:space="preserve">; </w:t>
+            </w:r>
+            <w:r>
+              <w:rPr>
+                <w:rFonts w:ascii="Arial" w:hAnsi="Arial" w:cs="Arial"/>
+              </w:rPr>
+              <w:t>Patrícia Corrêa França; Mariana Alcantara; Mariana Simões.</w:t>
             </w:r>
           </w:p>
         </w:tc>
@@ -201,31 +178,24 @@
           <w:tcPr>
             <w:tcW w:w="3251" w:type="dxa"/>
             <w:tcBorders>
-              <w:top w:val="single" w:sz="4" w:space="0" w:color="808080" w:themeColor="background1" w:themeShade="80"/>
               <w:left w:val="nil"/>
               <w:bottom w:val="single" w:sz="24" w:space="0" w:color="C53333"/>
-              <w:right w:val="single" w:sz="4" w:space="0" w:color="808080" w:themeColor="background1" w:themeShade="80"/>
             </w:tcBorders>
             <w:vAlign w:val="center"/>
-            <w:hideMark/>
           </w:tcPr>
           <w:p>
             <w:pPr>
               <w:spacing w:beforeLines="50" w:before="120" w:line="360" w:lineRule="auto"/>
-              <w:jc w:val="right"/>
+              <w:jc w:val="both"/>
               <w:rPr>
                 <w:rFonts w:ascii="Arial" w:hAnsi="Arial" w:cs="Arial"/>
                 <w:color w:val="595959" w:themeColor="text1" w:themeTint="A6"/>
-                <w:sz w:val="20"/>
-                <w:szCs w:val="20"/>
               </w:rPr>
             </w:pPr>
             <w:r>
               <w:rPr>
                 <w:rFonts w:ascii="Arial" w:hAnsi="Arial" w:cs="Arial"/>
                 <w:color w:val="595959" w:themeColor="text1" w:themeTint="A6"/>
-                <w:sz w:val="20"/>
-                <w:szCs w:val="20"/>
               </w:rPr>
               <w:t>RA:</w:t>
             </w:r>
@@ -235,30 +205,42 @@
           <w:tcPr>
             <w:tcW w:w="5243" w:type="dxa"/>
             <w:tcBorders>
-              <w:top w:val="single" w:sz="4" w:space="0" w:color="808080" w:themeColor="background1" w:themeShade="80"/>
-              <w:left w:val="single" w:sz="4" w:space="0" w:color="808080" w:themeColor="background1" w:themeShade="80"/>
               <w:bottom w:val="single" w:sz="24" w:space="0" w:color="C53333"/>
               <w:right w:val="nil"/>
             </w:tcBorders>
             <w:vAlign w:val="center"/>
-            <w:hideMark/>
           </w:tcPr>
           <w:p>
             <w:pPr>
               <w:spacing w:beforeLines="50" w:before="120" w:line="360" w:lineRule="auto"/>
-              <w:rPr>
-                <w:rFonts w:ascii="Arial" w:hAnsi="Arial" w:cs="Arial"/>
-                <w:sz w:val="20"/>
-                <w:szCs w:val="20"/>
-              </w:rPr>
-            </w:pPr>
-            <w:r>
-              <w:rPr>
-                <w:rFonts w:ascii="Arial" w:hAnsi="Arial" w:cs="Arial"/>
-                <w:sz w:val="20"/>
-                <w:szCs w:val="20"/>
-              </w:rPr>
-              <w:t>10424616; 10423533; 10423653; 10424388.</w:t>
+              <w:jc w:val="both"/>
+              <w:rPr>
+                <w:rFonts w:ascii="Arial" w:hAnsi="Arial" w:cs="Arial"/>
+              </w:rPr>
+            </w:pPr>
+            <w:r>
+              <w:rPr>
+                <w:rFonts w:ascii="Arial" w:hAnsi="Arial" w:cs="Arial"/>
+              </w:rPr>
+              <w:t>10424616</w:t>
+            </w:r>
+            <w:r>
+              <w:rPr>
+                <w:rFonts w:ascii="Arial" w:hAnsi="Arial" w:cs="Arial"/>
+              </w:rPr>
+              <w:t>; 10423533;</w:t>
+            </w:r>
+            <w:r>
+              <w:rPr>
+                <w:rFonts w:ascii="Arial" w:hAnsi="Arial" w:cs="Arial"/>
+              </w:rPr>
+              <w:t xml:space="preserve"> 10423653;</w:t>
+            </w:r>
+            <w:r>
+              <w:rPr>
+                <w:rFonts w:ascii="Arial" w:hAnsi="Arial" w:cs="Arial"/>
+              </w:rPr>
+              <w:t xml:space="preserve"> 10424388.</w:t>
             </w:r>
           </w:p>
         </w:tc>
@@ -280,38 +262,35 @@
           </w:tcPr>
           <w:p>
             <w:pPr>
-              <w:spacing w:beforeLines="50" w:before="120"/>
+              <w:spacing w:beforeLines="50" w:before="120" w:line="360" w:lineRule="auto"/>
+              <w:jc w:val="both"/>
               <w:rPr>
                 <w:rFonts w:ascii="Arial" w:hAnsi="Arial" w:cs="Arial"/>
                 <w:color w:val="A6A6A6" w:themeColor="background1" w:themeShade="A6"/>
-                <w:sz w:val="18"/>
-                <w:szCs w:val="18"/>
               </w:rPr>
             </w:pPr>
             <w:r>
               <w:rPr>
                 <w:rFonts w:ascii="Arial" w:hAnsi="Arial" w:cs="Arial"/>
                 <w:color w:val="A6A6A6" w:themeColor="background1" w:themeShade="A6"/>
-                <w:sz w:val="18"/>
-                <w:szCs w:val="18"/>
               </w:rPr>
               <w:t>Atenção: Toda atividade deverá ser feita com fonte Arial, tamanho 11, espaço de 1,5 entre as linhas e alinhamento justificado entre as margens.</w:t>
             </w:r>
           </w:p>
           <w:p>
             <w:pPr>
-              <w:spacing w:beforeLines="50" w:before="120"/>
+              <w:spacing w:beforeLines="50" w:before="120" w:line="360" w:lineRule="auto"/>
+              <w:jc w:val="both"/>
               <w:rPr>
                 <w:rFonts w:ascii="Arial" w:hAnsi="Arial" w:cs="Arial"/>
                 <w:color w:val="A6A6A6" w:themeColor="background1" w:themeShade="A6"/>
-                <w:sz w:val="18"/>
-                <w:szCs w:val="18"/>
-              </w:rPr>
-            </w:pPr>
-          </w:p>
-          <w:p>
-            <w:pPr>
-              <w:spacing w:beforeLines="50" w:before="120"/>
+              </w:rPr>
+            </w:pPr>
+          </w:p>
+          <w:p>
+            <w:pPr>
+              <w:spacing w:beforeLines="50" w:before="120" w:line="360" w:lineRule="auto"/>
+              <w:jc w:val="both"/>
               <w:rPr>
                 <w:rFonts w:ascii="Arial" w:hAnsi="Arial" w:cs="Arial"/>
                 <w:color w:val="000000" w:themeColor="text1"/>
@@ -352,50 +331,83 @@
           </w:p>
           <w:p>
             <w:pPr>
-              <w:spacing w:beforeLines="50" w:before="120"/>
-              <w:rPr>
-                <w:rFonts w:ascii="Arial" w:hAnsi="Arial" w:cs="Arial"/>
-                <w:color w:val="000000" w:themeColor="text1"/>
-              </w:rPr>
-            </w:pPr>
-            <w:r>
-              <w:rPr>
-                <w:rFonts w:ascii="Arial" w:hAnsi="Arial" w:cs="Arial"/>
-                <w:color w:val="000000" w:themeColor="text1"/>
-              </w:rPr>
-              <w:t>Título do trabalho.</w:t>
-            </w:r>
-          </w:p>
-          <w:p>
-            <w:pPr>
-              <w:spacing w:beforeLines="50" w:before="120"/>
-              <w:rPr>
-                <w:rFonts w:ascii="Arial" w:hAnsi="Arial" w:cs="Arial"/>
-                <w:color w:val="000000" w:themeColor="text1"/>
-              </w:rPr>
-            </w:pPr>
-            <w:r>
-              <w:rPr>
-                <w:rFonts w:ascii="Arial" w:hAnsi="Arial" w:cs="Arial"/>
-                <w:color w:val="000000" w:themeColor="text1"/>
-              </w:rPr>
-              <w:t>• Membros do grupo:</w:t>
-            </w:r>
-          </w:p>
-          <w:p>
-            <w:pPr>
-              <w:spacing w:beforeLines="50" w:before="120"/>
-              <w:rPr>
-                <w:rFonts w:ascii="Arial" w:hAnsi="Arial" w:cs="Arial"/>
-                <w:color w:val="000000" w:themeColor="text1"/>
-              </w:rPr>
-            </w:pPr>
-            <w:r>
-              <w:rPr>
-                <w:rFonts w:ascii="Arial" w:hAnsi="Arial" w:cs="Arial"/>
-                <w:color w:val="000000" w:themeColor="text1"/>
-              </w:rPr>
-              <w:t xml:space="preserve">Mariana </w:t>
+              <w:spacing w:beforeLines="50" w:before="120" w:line="360" w:lineRule="auto"/>
+              <w:jc w:val="both"/>
+              <w:rPr>
+                <w:rFonts w:ascii="Arial" w:hAnsi="Arial" w:cs="Arial"/>
+                <w:color w:val="000000" w:themeColor="text1"/>
+              </w:rPr>
+            </w:pPr>
+            <w:r>
+              <w:rPr>
+                <w:rFonts w:ascii="Arial" w:hAnsi="Arial" w:cs="Arial"/>
+                <w:color w:val="000000" w:themeColor="text1"/>
+              </w:rPr>
+              <w:t>Título do trabal</w:t>
+            </w:r>
+            <w:r>
+              <w:rPr>
+                <w:rFonts w:ascii="Arial" w:hAnsi="Arial" w:cs="Arial"/>
+                <w:color w:val="000000" w:themeColor="text1"/>
+              </w:rPr>
+              <w:t xml:space="preserve">ho: </w:t>
+            </w:r>
+            <w:r>
+              <w:rPr>
+                <w:rFonts w:ascii="Arial" w:hAnsi="Arial" w:cs="Arial"/>
+                <w:color w:val="000000" w:themeColor="text1"/>
+              </w:rPr>
+              <w:t>A</w:t>
+            </w:r>
+            <w:bookmarkStart w:id="0" w:name="_GoBack"/>
+            <w:bookmarkEnd w:id="0"/>
+            <w:r>
+              <w:rPr>
+                <w:rFonts w:ascii="Arial" w:hAnsi="Arial" w:cs="Arial"/>
+                <w:color w:val="000000" w:themeColor="text1"/>
+              </w:rPr>
+              <w:t>plicando conhecimento A1</w:t>
+            </w:r>
+          </w:p>
+          <w:p>
+            <w:pPr>
+              <w:spacing w:beforeLines="50" w:before="120" w:line="360" w:lineRule="auto"/>
+              <w:jc w:val="both"/>
+              <w:rPr>
+                <w:rFonts w:ascii="Arial" w:hAnsi="Arial" w:cs="Arial"/>
+                <w:color w:val="000000" w:themeColor="text1"/>
+              </w:rPr>
+            </w:pPr>
+            <w:r>
+              <w:rPr>
+                <w:rFonts w:ascii="Arial" w:hAnsi="Arial" w:cs="Arial"/>
+                <w:color w:val="000000" w:themeColor="text1"/>
+              </w:rPr>
+              <w:t>• Membros do grupo</w:t>
+            </w:r>
+            <w:r>
+              <w:rPr>
+                <w:rFonts w:ascii="Arial" w:hAnsi="Arial" w:cs="Arial"/>
+                <w:color w:val="000000" w:themeColor="text1"/>
+              </w:rPr>
+              <w:t>:</w:t>
+            </w:r>
+          </w:p>
+          <w:p>
+            <w:pPr>
+              <w:spacing w:beforeLines="50" w:before="120" w:line="360" w:lineRule="auto"/>
+              <w:jc w:val="both"/>
+              <w:rPr>
+                <w:rFonts w:ascii="Arial" w:hAnsi="Arial" w:cs="Arial"/>
+                <w:color w:val="000000" w:themeColor="text1"/>
+              </w:rPr>
+            </w:pPr>
+            <w:r>
+              <w:rPr>
+                <w:rFonts w:ascii="Arial" w:hAnsi="Arial" w:cs="Arial"/>
+                <w:color w:val="000000" w:themeColor="text1"/>
+              </w:rPr>
+              <w:t xml:space="preserve">Mariana Alcantara Roldi De Azeredo; Mariana </w:t>
             </w:r>
             <w:proofErr w:type="spellStart"/>
             <w:r>
@@ -403,7 +415,7 @@
                 <w:rFonts w:ascii="Arial" w:hAnsi="Arial" w:cs="Arial"/>
                 <w:color w:val="000000" w:themeColor="text1"/>
               </w:rPr>
-              <w:t>Alcantara</w:t>
+              <w:t>Simoes</w:t>
             </w:r>
             <w:proofErr w:type="spellEnd"/>
             <w:r>
@@ -411,7 +423,7 @@
                 <w:rFonts w:ascii="Arial" w:hAnsi="Arial" w:cs="Arial"/>
                 <w:color w:val="000000" w:themeColor="text1"/>
               </w:rPr>
-              <w:t xml:space="preserve"> Roldi De Azeredo; Mariana </w:t>
+              <w:t xml:space="preserve"> </w:t>
             </w:r>
             <w:proofErr w:type="spellStart"/>
             <w:r>
@@ -419,7 +431,7 @@
                 <w:rFonts w:ascii="Arial" w:hAnsi="Arial" w:cs="Arial"/>
                 <w:color w:val="000000" w:themeColor="text1"/>
               </w:rPr>
-              <w:t>Simoes</w:t>
+              <w:t>Rubio</w:t>
             </w:r>
             <w:proofErr w:type="spellEnd"/>
             <w:r>
@@ -427,15 +439,333 @@
                 <w:rFonts w:ascii="Arial" w:hAnsi="Arial" w:cs="Arial"/>
                 <w:color w:val="000000" w:themeColor="text1"/>
               </w:rPr>
+              <w:t xml:space="preserve">, </w:t>
+            </w:r>
+            <w:proofErr w:type="spellStart"/>
+            <w:r>
+              <w:rPr>
+                <w:rFonts w:ascii="Arial" w:hAnsi="Arial" w:cs="Arial"/>
+                <w:color w:val="000000" w:themeColor="text1"/>
+              </w:rPr>
+              <w:t>Patricia</w:t>
+            </w:r>
+            <w:proofErr w:type="spellEnd"/>
+            <w:r>
+              <w:rPr>
+                <w:rFonts w:ascii="Arial" w:hAnsi="Arial" w:cs="Arial"/>
+                <w:color w:val="000000" w:themeColor="text1"/>
+              </w:rPr>
+              <w:t xml:space="preserve"> Correa Franca; Valdiney Atílio Pedro</w:t>
+            </w:r>
+            <w:r>
+              <w:rPr>
+                <w:rFonts w:ascii="Arial" w:hAnsi="Arial" w:cs="Arial"/>
+                <w:color w:val="000000" w:themeColor="text1"/>
+              </w:rPr>
+              <w:t>.</w:t>
+            </w:r>
+          </w:p>
+          <w:p>
+            <w:pPr>
+              <w:spacing w:beforeLines="50" w:before="120" w:line="360" w:lineRule="auto"/>
+              <w:jc w:val="both"/>
+              <w:rPr>
+                <w:rFonts w:ascii="Arial" w:hAnsi="Arial" w:cs="Arial"/>
+                <w:color w:val="000000" w:themeColor="text1"/>
+              </w:rPr>
+            </w:pPr>
+          </w:p>
+          <w:p>
+            <w:pPr>
+              <w:spacing w:beforeLines="50" w:before="120" w:line="360" w:lineRule="auto"/>
+              <w:jc w:val="both"/>
+              <w:rPr>
+                <w:rFonts w:ascii="Arial" w:hAnsi="Arial" w:cs="Arial"/>
+                <w:color w:val="000000" w:themeColor="text1"/>
+              </w:rPr>
+            </w:pPr>
+            <w:r>
+              <w:rPr>
+                <w:rFonts w:ascii="Arial" w:hAnsi="Arial" w:cs="Arial"/>
+                <w:color w:val="000000" w:themeColor="text1"/>
+              </w:rPr>
+              <w:t>• Contexto do estudo</w:t>
+            </w:r>
+            <w:r>
+              <w:rPr>
+                <w:rFonts w:ascii="Arial" w:hAnsi="Arial" w:cs="Arial"/>
+                <w:color w:val="000000" w:themeColor="text1"/>
+              </w:rPr>
+              <w:t>:</w:t>
+            </w:r>
+          </w:p>
+          <w:p>
+            <w:pPr>
+              <w:spacing w:beforeLines="50" w:before="120" w:line="360" w:lineRule="auto"/>
+              <w:jc w:val="both"/>
+              <w:rPr>
+                <w:rFonts w:ascii="Arial" w:hAnsi="Arial" w:cs="Arial"/>
+                <w:color w:val="000000" w:themeColor="text1"/>
+              </w:rPr>
+            </w:pPr>
+            <w:r>
+              <w:rPr>
+                <w:rFonts w:ascii="Arial" w:hAnsi="Arial" w:cs="Arial"/>
+                <w:color w:val="000000" w:themeColor="text1"/>
+              </w:rPr>
+              <w:t>YouTube é uma plataforma de compartilhamento de vídeos com sede na Califórnia. O serviço foi criado em fevereiro de 2005, sendo novembro de 2006 comprada pela Google.</w:t>
+            </w:r>
+          </w:p>
+          <w:p>
+            <w:pPr>
+              <w:spacing w:beforeLines="50" w:before="120" w:line="360" w:lineRule="auto"/>
+              <w:jc w:val="both"/>
+              <w:rPr>
+                <w:rFonts w:ascii="Arial" w:hAnsi="Arial" w:cs="Arial"/>
+                <w:color w:val="000000" w:themeColor="text1"/>
+              </w:rPr>
+            </w:pPr>
+            <w:r>
+              <w:rPr>
+                <w:rFonts w:ascii="Arial" w:hAnsi="Arial" w:cs="Arial"/>
+                <w:color w:val="000000" w:themeColor="text1"/>
+              </w:rPr>
+              <w:t>Atualmente, o YouTube conta com mais de 2 bilhão de usuários. Além disso, a plataforma está presente em mais de 100 países e disponível em 80 idiomas diferentes. A empresa conta com diversos serviços incluindo vídeos, áudio (por exemplo, músicas e outros sons), imagens, fotos, texto (como comentários e scripts), marcas (incluindo nomes comerciais, marcas comerciais, marcas de serviço ou logotipos), recursos interativos, software, métricas e outros materiais, que são fornecidos por você, pelo YouTube ou por terceiros (coletivamente, "Conteúdo").</w:t>
+            </w:r>
+          </w:p>
+          <w:p>
+            <w:pPr>
+              <w:spacing w:beforeLines="50" w:before="120" w:line="360" w:lineRule="auto"/>
+              <w:jc w:val="both"/>
+              <w:rPr>
+                <w:rFonts w:ascii="Arial" w:hAnsi="Arial" w:cs="Arial"/>
+                <w:color w:val="000000" w:themeColor="text1"/>
+              </w:rPr>
+            </w:pPr>
+            <w:r>
+              <w:rPr>
+                <w:rFonts w:ascii="Arial" w:hAnsi="Arial" w:cs="Arial"/>
+                <w:color w:val="000000" w:themeColor="text1"/>
+              </w:rPr>
+              <w:t>As receitas das propagandas do YouTube giram em torno de US$ 7,071 bilhões anuais.</w:t>
+            </w:r>
+          </w:p>
+          <w:p>
+            <w:pPr>
+              <w:spacing w:beforeLines="50" w:before="120" w:line="360" w:lineRule="auto"/>
+              <w:jc w:val="both"/>
+              <w:rPr>
+                <w:rFonts w:ascii="Arial" w:hAnsi="Arial" w:cs="Arial"/>
+                <w:color w:val="000000" w:themeColor="text1"/>
+              </w:rPr>
+            </w:pPr>
+            <w:r>
+              <w:rPr>
+                <w:rFonts w:ascii="Arial" w:hAnsi="Arial" w:cs="Arial"/>
+                <w:color w:val="000000" w:themeColor="text1"/>
+              </w:rPr>
+              <w:t xml:space="preserve">• Referências de aquisição do </w:t>
+            </w:r>
+            <w:proofErr w:type="spellStart"/>
+            <w:r>
+              <w:rPr>
+                <w:rFonts w:ascii="Arial" w:hAnsi="Arial" w:cs="Arial"/>
+                <w:color w:val="000000" w:themeColor="text1"/>
+              </w:rPr>
+              <w:t>dataset</w:t>
+            </w:r>
+            <w:proofErr w:type="spellEnd"/>
+          </w:p>
+          <w:p>
+            <w:pPr>
+              <w:spacing w:beforeLines="50" w:before="120" w:line="360" w:lineRule="auto"/>
+              <w:jc w:val="both"/>
+              <w:rPr>
+                <w:rFonts w:ascii="Arial" w:hAnsi="Arial" w:cs="Arial"/>
+                <w:color w:val="000000" w:themeColor="text1"/>
+              </w:rPr>
+            </w:pPr>
+            <w:r>
+              <w:rPr>
+                <w:rFonts w:ascii="Arial" w:hAnsi="Arial" w:cs="Arial"/>
+                <w:color w:val="000000" w:themeColor="text1"/>
+              </w:rPr>
+              <w:lastRenderedPageBreak/>
+              <w:t xml:space="preserve">Os dados foram coletados do site - </w:t>
+            </w:r>
+            <w:hyperlink r:id="rId8" w:history="1">
+              <w:r>
+                <w:rPr>
+                  <w:rStyle w:val="Hyperlink"/>
+                  <w:rFonts w:ascii="Arial" w:hAnsi="Arial" w:cs="Arial"/>
+                </w:rPr>
+                <w:t>https://www.kaggle.com</w:t>
+              </w:r>
+            </w:hyperlink>
+            <w:r>
+              <w:rPr>
+                <w:rFonts w:ascii="Arial" w:hAnsi="Arial" w:cs="Arial"/>
+                <w:color w:val="000000" w:themeColor="text1"/>
+              </w:rPr>
+              <w:t xml:space="preserve"> – </w:t>
+            </w:r>
+            <w:r>
+              <w:rPr>
+                <w:rFonts w:ascii="Arial" w:hAnsi="Arial" w:cs="Arial"/>
+                <w:color w:val="000000" w:themeColor="text1"/>
+              </w:rPr>
+              <w:t xml:space="preserve">são dados disponível ao público </w:t>
+            </w:r>
+            <w:r>
+              <w:rPr>
+                <w:rFonts w:ascii="Arial" w:hAnsi="Arial" w:cs="Arial"/>
+                <w:color w:val="000000" w:themeColor="text1"/>
+              </w:rPr>
+              <w:t>referente ao ano de 2023,</w:t>
+            </w:r>
+            <w:r>
+              <w:rPr>
+                <w:rFonts w:ascii="Arial" w:hAnsi="Arial" w:cs="Arial"/>
+                <w:color w:val="000000" w:themeColor="text1"/>
+              </w:rPr>
+              <w:t xml:space="preserve"> sem limitação de utilização.</w:t>
+            </w:r>
+          </w:p>
+          <w:p>
+            <w:pPr>
+              <w:spacing w:beforeLines="50" w:before="120" w:line="360" w:lineRule="auto"/>
+              <w:jc w:val="both"/>
+              <w:rPr>
+                <w:rFonts w:ascii="Arial" w:hAnsi="Arial" w:cs="Arial"/>
+                <w:color w:val="000000" w:themeColor="text1"/>
+              </w:rPr>
+            </w:pPr>
+            <w:r>
+              <w:rPr>
+                <w:rFonts w:ascii="Arial" w:hAnsi="Arial" w:cs="Arial"/>
+                <w:color w:val="000000" w:themeColor="text1"/>
+              </w:rPr>
+              <w:t>• Descrição da origem</w:t>
+            </w:r>
+          </w:p>
+          <w:p>
+            <w:pPr>
+              <w:spacing w:beforeLines="50" w:before="120" w:line="360" w:lineRule="auto"/>
+              <w:jc w:val="both"/>
+              <w:rPr>
+                <w:rFonts w:ascii="Arial" w:hAnsi="Arial" w:cs="Arial"/>
+                <w:color w:val="000000" w:themeColor="text1"/>
+              </w:rPr>
+            </w:pPr>
+            <w:proofErr w:type="spellStart"/>
+            <w:r>
+              <w:rPr>
+                <w:rFonts w:ascii="Arial" w:hAnsi="Arial" w:cs="Arial"/>
+                <w:color w:val="000000" w:themeColor="text1"/>
+              </w:rPr>
+              <w:t>Gaggle</w:t>
+            </w:r>
+            <w:proofErr w:type="spellEnd"/>
+            <w:r>
+              <w:rPr>
+                <w:rFonts w:ascii="Arial" w:hAnsi="Arial" w:cs="Arial"/>
+                <w:color w:val="000000" w:themeColor="text1"/>
+              </w:rPr>
+              <w:t xml:space="preserve"> é um site que </w:t>
+            </w:r>
+            <w:r>
+              <w:rPr>
+                <w:rFonts w:ascii="Arial" w:hAnsi="Arial" w:cs="Arial"/>
+                <w:color w:val="000000" w:themeColor="text1"/>
+              </w:rPr>
+              <w:t>contêm</w:t>
+            </w:r>
+            <w:r>
+              <w:rPr>
+                <w:rFonts w:ascii="Arial" w:hAnsi="Arial" w:cs="Arial"/>
+                <w:color w:val="000000" w:themeColor="text1"/>
+              </w:rPr>
+              <w:t xml:space="preserve"> mais de 17 milhões de aprendizes de máquina para compartilhar, fazer testes de resistência e manter-se atualizado sobre todas as técnicas e tecnologias de ML mais recentes. </w:t>
+            </w:r>
+            <w:r>
+              <w:rPr>
+                <w:rFonts w:ascii="Arial" w:hAnsi="Arial" w:cs="Arial"/>
+                <w:color w:val="000000" w:themeColor="text1"/>
+              </w:rPr>
+              <w:t>Contém</w:t>
+            </w:r>
+            <w:r>
+              <w:rPr>
+                <w:rFonts w:ascii="Arial" w:hAnsi="Arial" w:cs="Arial"/>
+                <w:color w:val="000000" w:themeColor="text1"/>
+              </w:rPr>
               <w:t xml:space="preserve"> </w:t>
             </w:r>
+            <w:r>
+              <w:rPr>
+                <w:rFonts w:ascii="Arial" w:hAnsi="Arial" w:cs="Arial"/>
+                <w:color w:val="000000" w:themeColor="text1"/>
+              </w:rPr>
+              <w:t>também</w:t>
+            </w:r>
+            <w:r>
+              <w:rPr>
+                <w:rFonts w:ascii="Arial" w:hAnsi="Arial" w:cs="Arial"/>
+                <w:color w:val="000000" w:themeColor="text1"/>
+              </w:rPr>
+              <w:t xml:space="preserve"> um enorme repositório de modelos, dados e códigos publicados pela comunidade para projeto.</w:t>
+            </w:r>
+          </w:p>
+          <w:p>
+            <w:pPr>
+              <w:spacing w:beforeLines="50" w:before="120" w:line="360" w:lineRule="auto"/>
+              <w:jc w:val="both"/>
+              <w:rPr>
+                <w:rFonts w:ascii="Arial" w:hAnsi="Arial" w:cs="Arial"/>
+                <w:color w:val="000000" w:themeColor="text1"/>
+              </w:rPr>
+            </w:pPr>
+            <w:r>
+              <w:rPr>
+                <w:rFonts w:ascii="Arial" w:hAnsi="Arial" w:cs="Arial"/>
+                <w:color w:val="000000" w:themeColor="text1"/>
+              </w:rPr>
+              <w:t xml:space="preserve">A empresa escolhida foi o YouTube, onde este conjunto de dados meticulosamente curado revela as estatísticas dos canais do YouTube mais inscritos. Uma coleção de gigantes do YouTube, esse conjunto de dados oferece um caminho perfeito para analisar e obter insights valiosos dos luminares da plataforma. Com detalhes abrangentes sobre as principais contagens de assinantes dos criadores, visualizações de vídeo, frequência de upload, país de origem, ganhos e muito mais, este tesouro de informações é imperdível para aspirantes criadores de conteúdo, entusiastas de dados e qualquer pessoa intrigada com o cenário de conteúdo on-line em constante evolução. </w:t>
+            </w:r>
+          </w:p>
+          <w:p>
+            <w:pPr>
+              <w:spacing w:beforeLines="50" w:before="120" w:line="360" w:lineRule="auto"/>
+              <w:jc w:val="both"/>
+              <w:rPr>
+                <w:rFonts w:ascii="Arial" w:hAnsi="Arial" w:cs="Arial"/>
+                <w:color w:val="000000" w:themeColor="text1"/>
+              </w:rPr>
+            </w:pPr>
+          </w:p>
+          <w:p>
+            <w:pPr>
+              <w:spacing w:beforeLines="50" w:before="120" w:line="360" w:lineRule="auto"/>
+              <w:jc w:val="both"/>
+              <w:rPr>
+                <w:rFonts w:ascii="Arial" w:hAnsi="Arial" w:cs="Arial"/>
+                <w:color w:val="000000" w:themeColor="text1"/>
+              </w:rPr>
+            </w:pPr>
+            <w:r>
+              <w:rPr>
+                <w:rFonts w:ascii="Arial" w:hAnsi="Arial" w:cs="Arial"/>
+                <w:color w:val="000000" w:themeColor="text1"/>
+              </w:rPr>
+              <w:t xml:space="preserve">• Descrição do </w:t>
+            </w:r>
             <w:proofErr w:type="spellStart"/>
             <w:r>
               <w:rPr>
                 <w:rFonts w:ascii="Arial" w:hAnsi="Arial" w:cs="Arial"/>
                 <w:color w:val="000000" w:themeColor="text1"/>
               </w:rPr>
-              <w:t>Rubio</w:t>
+              <w:t>dataset</w:t>
             </w:r>
             <w:proofErr w:type="spellEnd"/>
             <w:r>
@@ -443,7 +773,233 @@
                 <w:rFonts w:ascii="Arial" w:hAnsi="Arial" w:cs="Arial"/>
                 <w:color w:val="000000" w:themeColor="text1"/>
               </w:rPr>
-              <w:t xml:space="preserve">, </w:t>
+              <w:t xml:space="preserve"> (o que ele contém, qual é a proposta, quais problemas</w:t>
+            </w:r>
+            <w:r>
+              <w:rPr>
+                <w:rFonts w:ascii="Arial" w:hAnsi="Arial" w:cs="Arial"/>
+                <w:color w:val="000000" w:themeColor="text1"/>
+              </w:rPr>
+              <w:t xml:space="preserve"> </w:t>
+            </w:r>
+            <w:r>
+              <w:rPr>
+                <w:rFonts w:ascii="Arial" w:hAnsi="Arial" w:cs="Arial"/>
+                <w:color w:val="000000" w:themeColor="text1"/>
+              </w:rPr>
+              <w:t>ou fenômenos foram registrados).</w:t>
+            </w:r>
+          </w:p>
+          <w:p>
+            <w:pPr>
+              <w:spacing w:beforeLines="50" w:before="120" w:line="360" w:lineRule="auto"/>
+              <w:jc w:val="both"/>
+              <w:rPr>
+                <w:rFonts w:ascii="Arial" w:hAnsi="Arial" w:cs="Arial"/>
+                <w:color w:val="000000" w:themeColor="text1"/>
+              </w:rPr>
+            </w:pPr>
+            <w:r>
+              <w:rPr>
+                <w:rFonts w:ascii="Arial" w:hAnsi="Arial" w:cs="Arial"/>
+                <w:color w:val="000000" w:themeColor="text1"/>
+              </w:rPr>
+              <w:t>O metadado contém os seguintes dados:</w:t>
+            </w:r>
+          </w:p>
+          <w:p>
+            <w:pPr>
+              <w:spacing w:beforeLines="50" w:before="120" w:line="360" w:lineRule="auto"/>
+              <w:jc w:val="both"/>
+              <w:rPr>
+                <w:rFonts w:ascii="Arial" w:hAnsi="Arial" w:cs="Arial"/>
+                <w:color w:val="000000" w:themeColor="text1"/>
+              </w:rPr>
+            </w:pPr>
+            <w:r>
+              <w:rPr>
+                <w:rFonts w:ascii="Arial" w:hAnsi="Arial" w:cs="Arial"/>
+                <w:color w:val="000000" w:themeColor="text1"/>
+              </w:rPr>
+              <w:t>classificação: posição do canal do YouTube com base no número de inscritos</w:t>
+            </w:r>
+          </w:p>
+          <w:p>
+            <w:pPr>
+              <w:spacing w:beforeLines="50" w:before="120" w:line="360" w:lineRule="auto"/>
+              <w:jc w:val="both"/>
+              <w:rPr>
+                <w:rFonts w:ascii="Arial" w:hAnsi="Arial" w:cs="Arial"/>
+                <w:color w:val="000000" w:themeColor="text1"/>
+              </w:rPr>
+            </w:pPr>
+            <w:r>
+              <w:rPr>
+                <w:rFonts w:ascii="Arial" w:hAnsi="Arial" w:cs="Arial"/>
+                <w:color w:val="000000" w:themeColor="text1"/>
+              </w:rPr>
+              <w:t>Youtuber: Nome do canal do YouTube</w:t>
+            </w:r>
+          </w:p>
+          <w:p>
+            <w:pPr>
+              <w:spacing w:beforeLines="50" w:before="120" w:line="360" w:lineRule="auto"/>
+              <w:jc w:val="both"/>
+              <w:rPr>
+                <w:rFonts w:ascii="Arial" w:hAnsi="Arial" w:cs="Arial"/>
+                <w:color w:val="000000" w:themeColor="text1"/>
+              </w:rPr>
+            </w:pPr>
+            <w:r>
+              <w:rPr>
+                <w:rFonts w:ascii="Arial" w:hAnsi="Arial" w:cs="Arial"/>
+                <w:color w:val="000000" w:themeColor="text1"/>
+              </w:rPr>
+              <w:t>inscritos: Número de inscritos no canal</w:t>
+            </w:r>
+          </w:p>
+          <w:p>
+            <w:pPr>
+              <w:spacing w:beforeLines="50" w:before="120" w:line="360" w:lineRule="auto"/>
+              <w:jc w:val="both"/>
+              <w:rPr>
+                <w:rFonts w:ascii="Arial" w:hAnsi="Arial" w:cs="Arial"/>
+                <w:color w:val="000000" w:themeColor="text1"/>
+              </w:rPr>
+            </w:pPr>
+            <w:r>
+              <w:rPr>
+                <w:rFonts w:ascii="Arial" w:hAnsi="Arial" w:cs="Arial"/>
+                <w:color w:val="000000" w:themeColor="text1"/>
+              </w:rPr>
+              <w:t>visualizações de vídeo: total de visualizações de todos os vídeos do canal</w:t>
+            </w:r>
+          </w:p>
+          <w:p>
+            <w:pPr>
+              <w:spacing w:beforeLines="50" w:before="120" w:line="360" w:lineRule="auto"/>
+              <w:jc w:val="both"/>
+              <w:rPr>
+                <w:rFonts w:ascii="Arial" w:hAnsi="Arial" w:cs="Arial"/>
+                <w:color w:val="000000" w:themeColor="text1"/>
+              </w:rPr>
+            </w:pPr>
+            <w:r>
+              <w:rPr>
+                <w:rFonts w:ascii="Arial" w:hAnsi="Arial" w:cs="Arial"/>
+                <w:color w:val="000000" w:themeColor="text1"/>
+              </w:rPr>
+              <w:t>categoria: Categoria ou nicho do canal</w:t>
+            </w:r>
+          </w:p>
+          <w:p>
+            <w:pPr>
+              <w:spacing w:beforeLines="50" w:before="120" w:line="360" w:lineRule="auto"/>
+              <w:jc w:val="both"/>
+              <w:rPr>
+                <w:rFonts w:ascii="Arial" w:hAnsi="Arial" w:cs="Arial"/>
+                <w:color w:val="000000" w:themeColor="text1"/>
+              </w:rPr>
+            </w:pPr>
+            <w:r>
+              <w:rPr>
+                <w:rFonts w:ascii="Arial" w:hAnsi="Arial" w:cs="Arial"/>
+                <w:color w:val="000000" w:themeColor="text1"/>
+              </w:rPr>
+              <w:t>Título: Título do canal do YouTube</w:t>
+            </w:r>
+          </w:p>
+          <w:p>
+            <w:pPr>
+              <w:spacing w:beforeLines="50" w:before="120" w:line="360" w:lineRule="auto"/>
+              <w:jc w:val="both"/>
+              <w:rPr>
+                <w:rFonts w:ascii="Arial" w:hAnsi="Arial" w:cs="Arial"/>
+                <w:color w:val="000000" w:themeColor="text1"/>
+              </w:rPr>
+            </w:pPr>
+            <w:r>
+              <w:rPr>
+                <w:rFonts w:ascii="Arial" w:hAnsi="Arial" w:cs="Arial"/>
+                <w:color w:val="000000" w:themeColor="text1"/>
+              </w:rPr>
+              <w:t>uploads: número total de vídeos enviados no canal</w:t>
+            </w:r>
+          </w:p>
+          <w:p>
+            <w:pPr>
+              <w:spacing w:beforeLines="50" w:before="120" w:line="360" w:lineRule="auto"/>
+              <w:jc w:val="both"/>
+              <w:rPr>
+                <w:rFonts w:ascii="Arial" w:hAnsi="Arial" w:cs="Arial"/>
+                <w:color w:val="000000" w:themeColor="text1"/>
+              </w:rPr>
+            </w:pPr>
+            <w:r>
+              <w:rPr>
+                <w:rFonts w:ascii="Arial" w:hAnsi="Arial" w:cs="Arial"/>
+                <w:color w:val="000000" w:themeColor="text1"/>
+              </w:rPr>
+              <w:t>País: país de origem do canal do YouTube</w:t>
+            </w:r>
+          </w:p>
+          <w:p>
+            <w:pPr>
+              <w:spacing w:beforeLines="50" w:before="120" w:line="360" w:lineRule="auto"/>
+              <w:jc w:val="both"/>
+              <w:rPr>
+                <w:rFonts w:ascii="Arial" w:hAnsi="Arial" w:cs="Arial"/>
+                <w:color w:val="000000" w:themeColor="text1"/>
+              </w:rPr>
+            </w:pPr>
+            <w:r>
+              <w:rPr>
+                <w:rFonts w:ascii="Arial" w:hAnsi="Arial" w:cs="Arial"/>
+                <w:color w:val="000000" w:themeColor="text1"/>
+              </w:rPr>
+              <w:t>Abreviatura: Abreviatura do país</w:t>
+            </w:r>
+          </w:p>
+          <w:p>
+            <w:pPr>
+              <w:spacing w:beforeLines="50" w:before="120" w:line="360" w:lineRule="auto"/>
+              <w:jc w:val="both"/>
+              <w:rPr>
+                <w:rFonts w:ascii="Arial" w:hAnsi="Arial" w:cs="Arial"/>
+                <w:color w:val="000000" w:themeColor="text1"/>
+              </w:rPr>
+            </w:pPr>
+            <w:r>
+              <w:rPr>
+                <w:rFonts w:ascii="Arial" w:hAnsi="Arial" w:cs="Arial"/>
+                <w:color w:val="000000" w:themeColor="text1"/>
+              </w:rPr>
+              <w:t>Tipo do canal</w:t>
+            </w:r>
+            <w:r>
+              <w:rPr>
+                <w:rFonts w:ascii="Arial" w:hAnsi="Arial" w:cs="Arial"/>
+                <w:color w:val="000000" w:themeColor="text1"/>
+              </w:rPr>
+              <w:t>: tipo de canal do YouTube (por exemplo, individual, marca)</w:t>
+            </w:r>
+          </w:p>
+          <w:p>
+            <w:pPr>
+              <w:spacing w:beforeLines="50" w:before="120" w:line="360" w:lineRule="auto"/>
+              <w:jc w:val="both"/>
+              <w:rPr>
+                <w:rFonts w:ascii="Arial" w:hAnsi="Arial" w:cs="Arial"/>
+                <w:color w:val="000000" w:themeColor="text1"/>
+              </w:rPr>
+            </w:pPr>
+            <w:r>
+              <w:rPr>
+                <w:rFonts w:ascii="Arial" w:hAnsi="Arial" w:cs="Arial"/>
+                <w:color w:val="000000" w:themeColor="text1"/>
+              </w:rPr>
+              <w:lastRenderedPageBreak/>
+              <w:t xml:space="preserve">Vídeo </w:t>
             </w:r>
             <w:proofErr w:type="spellStart"/>
             <w:r>
@@ -451,7 +1007,7 @@
                 <w:rFonts w:ascii="Arial" w:hAnsi="Arial" w:cs="Arial"/>
                 <w:color w:val="000000" w:themeColor="text1"/>
               </w:rPr>
-              <w:t>Patricia</w:t>
+              <w:t>views</w:t>
             </w:r>
             <w:proofErr w:type="spellEnd"/>
             <w:r>
@@ -459,56 +1015,63 @@
                 <w:rFonts w:ascii="Arial" w:hAnsi="Arial" w:cs="Arial"/>
                 <w:color w:val="000000" w:themeColor="text1"/>
               </w:rPr>
-              <w:t xml:space="preserve"> Correa Franca; Valdiney Atílio Pedro.</w:t>
-            </w:r>
-          </w:p>
-          <w:p>
-            <w:pPr>
-              <w:spacing w:beforeLines="50" w:before="120"/>
-              <w:rPr>
-                <w:rFonts w:ascii="Arial" w:hAnsi="Arial" w:cs="Arial"/>
-                <w:color w:val="000000" w:themeColor="text1"/>
-              </w:rPr>
-            </w:pPr>
-          </w:p>
-          <w:p>
-            <w:pPr>
-              <w:spacing w:beforeLines="50" w:before="120"/>
-              <w:rPr>
-                <w:rFonts w:ascii="Arial" w:hAnsi="Arial" w:cs="Arial"/>
-                <w:color w:val="000000" w:themeColor="text1"/>
-              </w:rPr>
-            </w:pPr>
-            <w:r>
-              <w:rPr>
-                <w:rFonts w:ascii="Arial" w:hAnsi="Arial" w:cs="Arial"/>
-                <w:color w:val="000000" w:themeColor="text1"/>
-              </w:rPr>
-              <w:t>• Contexto do estudo.</w:t>
-            </w:r>
-          </w:p>
-          <w:p>
-            <w:pPr>
-              <w:spacing w:beforeLines="50" w:before="120"/>
-              <w:rPr>
-                <w:rFonts w:ascii="Arial" w:hAnsi="Arial" w:cs="Arial"/>
-                <w:color w:val="000000" w:themeColor="text1"/>
-              </w:rPr>
-            </w:pPr>
-            <w:r>
-              <w:rPr>
-                <w:rFonts w:ascii="Arial" w:hAnsi="Arial" w:cs="Arial"/>
-                <w:color w:val="000000" w:themeColor="text1"/>
-              </w:rPr>
-              <w:t xml:space="preserve">• Referências de aquisição do </w:t>
-            </w:r>
+              <w:t xml:space="preserve"> </w:t>
+            </w:r>
+            <w:r>
+              <w:rPr>
+                <w:rFonts w:ascii="Arial" w:hAnsi="Arial" w:cs="Arial"/>
+                <w:color w:val="000000" w:themeColor="text1"/>
+              </w:rPr>
+              <w:t>rank: classificação do canal com base no total de visualizações do vídeo</w:t>
+            </w:r>
+          </w:p>
+          <w:p>
+            <w:pPr>
+              <w:spacing w:beforeLines="50" w:before="120" w:line="360" w:lineRule="auto"/>
+              <w:jc w:val="both"/>
+              <w:rPr>
+                <w:rFonts w:ascii="Arial" w:hAnsi="Arial" w:cs="Arial"/>
+                <w:color w:val="000000" w:themeColor="text1"/>
+              </w:rPr>
+            </w:pPr>
+            <w:r>
+              <w:rPr>
+                <w:rFonts w:ascii="Arial" w:hAnsi="Arial" w:cs="Arial"/>
+                <w:color w:val="000000" w:themeColor="text1"/>
+              </w:rPr>
+              <w:t>country</w:t>
+            </w:r>
+            <w:r>
+              <w:rPr>
+                <w:rFonts w:ascii="Arial" w:hAnsi="Arial" w:cs="Arial"/>
+                <w:color w:val="000000" w:themeColor="text1"/>
+              </w:rPr>
+              <w:t xml:space="preserve"> </w:t>
+            </w:r>
+            <w:r>
+              <w:rPr>
+                <w:rFonts w:ascii="Arial" w:hAnsi="Arial" w:cs="Arial"/>
+                <w:color w:val="000000" w:themeColor="text1"/>
+              </w:rPr>
+              <w:t>rank: Classificação do canal com base no número de inscritos em seu país</w:t>
+            </w:r>
+          </w:p>
+          <w:p>
+            <w:pPr>
+              <w:spacing w:beforeLines="50" w:before="120" w:line="360" w:lineRule="auto"/>
+              <w:jc w:val="both"/>
+              <w:rPr>
+                <w:rFonts w:ascii="Arial" w:hAnsi="Arial" w:cs="Arial"/>
+                <w:color w:val="000000" w:themeColor="text1"/>
+              </w:rPr>
+            </w:pPr>
             <w:proofErr w:type="spellStart"/>
             <w:r>
               <w:rPr>
                 <w:rFonts w:ascii="Arial" w:hAnsi="Arial" w:cs="Arial"/>
                 <w:color w:val="000000" w:themeColor="text1"/>
               </w:rPr>
-              <w:t>dataset</w:t>
+              <w:t>channel</w:t>
             </w:r>
             <w:proofErr w:type="spellEnd"/>
             <w:r>
@@ -516,71 +1079,7 @@
                 <w:rFonts w:ascii="Arial" w:hAnsi="Arial" w:cs="Arial"/>
                 <w:color w:val="000000" w:themeColor="text1"/>
               </w:rPr>
-              <w:t xml:space="preserve"> (origem dos dados, limitações de uso e</w:t>
-            </w:r>
-          </w:p>
-          <w:p>
-            <w:pPr>
-              <w:spacing w:beforeLines="50" w:before="120"/>
-              <w:rPr>
-                <w:rFonts w:ascii="Arial" w:hAnsi="Arial" w:cs="Arial"/>
-                <w:color w:val="000000" w:themeColor="text1"/>
-              </w:rPr>
-            </w:pPr>
-            <w:r>
-              <w:rPr>
-                <w:rFonts w:ascii="Arial" w:hAnsi="Arial" w:cs="Arial"/>
-                <w:color w:val="000000" w:themeColor="text1"/>
-              </w:rPr>
-              <w:t>período da coleta).</w:t>
-            </w:r>
-          </w:p>
-          <w:p>
-            <w:pPr>
-              <w:spacing w:beforeLines="50" w:before="120"/>
-              <w:rPr>
-                <w:rFonts w:ascii="Arial" w:hAnsi="Arial" w:cs="Arial"/>
-                <w:color w:val="000000" w:themeColor="text1"/>
-              </w:rPr>
-            </w:pPr>
-            <w:r>
-              <w:rPr>
-                <w:rFonts w:ascii="Arial" w:hAnsi="Arial" w:cs="Arial"/>
-                <w:color w:val="000000" w:themeColor="text1"/>
-              </w:rPr>
-              <w:t>• Descrição da origem (informações sobre a organização que gerou os dados</w:t>
-            </w:r>
-          </w:p>
-          <w:p>
-            <w:pPr>
-              <w:spacing w:beforeLines="50" w:before="120"/>
-              <w:rPr>
-                <w:rFonts w:ascii="Arial" w:hAnsi="Arial" w:cs="Arial"/>
-                <w:color w:val="000000" w:themeColor="text1"/>
-              </w:rPr>
-            </w:pPr>
-            <w:r>
-              <w:rPr>
-                <w:rFonts w:ascii="Arial" w:hAnsi="Arial" w:cs="Arial"/>
-                <w:color w:val="000000" w:themeColor="text1"/>
-              </w:rPr>
-              <w:t>e o contexto em que os dados foram gerados).</w:t>
-            </w:r>
-          </w:p>
-          <w:p>
-            <w:pPr>
-              <w:spacing w:beforeLines="50" w:before="120"/>
-              <w:rPr>
-                <w:rFonts w:ascii="Arial" w:hAnsi="Arial" w:cs="Arial"/>
-                <w:color w:val="000000" w:themeColor="text1"/>
-              </w:rPr>
-            </w:pPr>
-            <w:r>
-              <w:rPr>
-                <w:rFonts w:ascii="Arial" w:hAnsi="Arial" w:cs="Arial"/>
-                <w:color w:val="000000" w:themeColor="text1"/>
-              </w:rPr>
-              <w:t xml:space="preserve">• Descrição do </w:t>
+              <w:t xml:space="preserve"> </w:t>
             </w:r>
             <w:proofErr w:type="spellStart"/>
             <w:r>
@@ -588,7 +1087,7 @@
                 <w:rFonts w:ascii="Arial" w:hAnsi="Arial" w:cs="Arial"/>
                 <w:color w:val="000000" w:themeColor="text1"/>
               </w:rPr>
-              <w:t>dataset</w:t>
+              <w:t>type</w:t>
             </w:r>
             <w:proofErr w:type="spellEnd"/>
             <w:r>
@@ -596,24 +1095,659 @@
                 <w:rFonts w:ascii="Arial" w:hAnsi="Arial" w:cs="Arial"/>
                 <w:color w:val="000000" w:themeColor="text1"/>
               </w:rPr>
-              <w:t xml:space="preserve"> (o que ele contém, qual é a proposta, quais problemas</w:t>
-            </w:r>
-          </w:p>
-          <w:p>
-            <w:pPr>
-              <w:spacing w:beforeLines="50" w:before="120"/>
-              <w:rPr>
-                <w:rFonts w:ascii="Arial" w:hAnsi="Arial" w:cs="Arial"/>
-                <w:color w:val="000000" w:themeColor="text1"/>
-              </w:rPr>
-            </w:pPr>
-            <w:r>
-              <w:rPr>
-                <w:rFonts w:ascii="Arial" w:hAnsi="Arial" w:cs="Arial"/>
-                <w:color w:val="000000" w:themeColor="text1"/>
-              </w:rPr>
-              <w:t>ou fenômenos foram registrados).</w:t>
-            </w:r>
+              <w:t xml:space="preserve"> </w:t>
+            </w:r>
+            <w:r>
+              <w:rPr>
+                <w:rFonts w:ascii="Arial" w:hAnsi="Arial" w:cs="Arial"/>
+                <w:color w:val="000000" w:themeColor="text1"/>
+              </w:rPr>
+              <w:t>rank: Ranking do canal com base no seu tipo (individual ou marca)</w:t>
+            </w:r>
+          </w:p>
+          <w:p>
+            <w:pPr>
+              <w:spacing w:beforeLines="50" w:before="120" w:line="360" w:lineRule="auto"/>
+              <w:jc w:val="both"/>
+              <w:rPr>
+                <w:rFonts w:ascii="Arial" w:hAnsi="Arial" w:cs="Arial"/>
+                <w:color w:val="000000" w:themeColor="text1"/>
+              </w:rPr>
+            </w:pPr>
+            <w:r>
+              <w:rPr>
+                <w:rFonts w:ascii="Arial" w:hAnsi="Arial" w:cs="Arial"/>
+                <w:color w:val="000000" w:themeColor="text1"/>
+              </w:rPr>
+              <w:t xml:space="preserve">vídeo </w:t>
+            </w:r>
+            <w:proofErr w:type="spellStart"/>
+            <w:r>
+              <w:rPr>
+                <w:rFonts w:ascii="Arial" w:hAnsi="Arial" w:cs="Arial"/>
+                <w:color w:val="000000" w:themeColor="text1"/>
+              </w:rPr>
+              <w:t>views</w:t>
+            </w:r>
+            <w:proofErr w:type="spellEnd"/>
+            <w:r>
+              <w:rPr>
+                <w:rFonts w:ascii="Arial" w:hAnsi="Arial" w:cs="Arial"/>
+                <w:color w:val="000000" w:themeColor="text1"/>
+              </w:rPr>
+              <w:t xml:space="preserve"> </w:t>
+            </w:r>
+            <w:r>
+              <w:rPr>
+                <w:rFonts w:ascii="Arial" w:hAnsi="Arial" w:cs="Arial"/>
+                <w:color w:val="000000" w:themeColor="text1"/>
+              </w:rPr>
+              <w:t>for</w:t>
+            </w:r>
+            <w:r>
+              <w:rPr>
+                <w:rFonts w:ascii="Arial" w:hAnsi="Arial" w:cs="Arial"/>
+                <w:color w:val="000000" w:themeColor="text1"/>
+              </w:rPr>
+              <w:t xml:space="preserve"> </w:t>
+            </w:r>
+            <w:proofErr w:type="spellStart"/>
+            <w:r>
+              <w:rPr>
+                <w:rFonts w:ascii="Arial" w:hAnsi="Arial" w:cs="Arial"/>
+                <w:color w:val="000000" w:themeColor="text1"/>
+              </w:rPr>
+              <w:t>the</w:t>
+            </w:r>
+            <w:proofErr w:type="spellEnd"/>
+            <w:r>
+              <w:rPr>
+                <w:rFonts w:ascii="Arial" w:hAnsi="Arial" w:cs="Arial"/>
+                <w:color w:val="000000" w:themeColor="text1"/>
+              </w:rPr>
+              <w:t xml:space="preserve"> </w:t>
+            </w:r>
+            <w:proofErr w:type="spellStart"/>
+            <w:r>
+              <w:rPr>
+                <w:rFonts w:ascii="Arial" w:hAnsi="Arial" w:cs="Arial"/>
+                <w:color w:val="000000" w:themeColor="text1"/>
+              </w:rPr>
+              <w:t>last</w:t>
+            </w:r>
+            <w:proofErr w:type="spellEnd"/>
+            <w:r>
+              <w:rPr>
+                <w:rFonts w:ascii="Arial" w:hAnsi="Arial" w:cs="Arial"/>
+                <w:color w:val="000000" w:themeColor="text1"/>
+              </w:rPr>
+              <w:t xml:space="preserve"> </w:t>
+            </w:r>
+            <w:r>
+              <w:rPr>
+                <w:rFonts w:ascii="Arial" w:hAnsi="Arial" w:cs="Arial"/>
+                <w:color w:val="000000" w:themeColor="text1"/>
+              </w:rPr>
+              <w:t>30</w:t>
+            </w:r>
+            <w:r>
+              <w:rPr>
+                <w:rFonts w:ascii="Arial" w:hAnsi="Arial" w:cs="Arial"/>
+                <w:color w:val="000000" w:themeColor="text1"/>
+              </w:rPr>
+              <w:t xml:space="preserve"> </w:t>
+            </w:r>
+            <w:proofErr w:type="spellStart"/>
+            <w:r>
+              <w:rPr>
+                <w:rFonts w:ascii="Arial" w:hAnsi="Arial" w:cs="Arial"/>
+                <w:color w:val="000000" w:themeColor="text1"/>
+              </w:rPr>
+              <w:t>days</w:t>
+            </w:r>
+            <w:proofErr w:type="spellEnd"/>
+            <w:r>
+              <w:rPr>
+                <w:rFonts w:ascii="Arial" w:hAnsi="Arial" w:cs="Arial"/>
+                <w:color w:val="000000" w:themeColor="text1"/>
+              </w:rPr>
+              <w:t>: total de visualizações do vídeo nos últimos 30 dias</w:t>
+            </w:r>
+          </w:p>
+          <w:p>
+            <w:pPr>
+              <w:spacing w:beforeLines="50" w:before="120" w:line="360" w:lineRule="auto"/>
+              <w:jc w:val="both"/>
+              <w:rPr>
+                <w:rFonts w:ascii="Arial" w:hAnsi="Arial" w:cs="Arial"/>
+                <w:color w:val="000000" w:themeColor="text1"/>
+              </w:rPr>
+            </w:pPr>
+            <w:proofErr w:type="spellStart"/>
+            <w:r>
+              <w:rPr>
+                <w:rFonts w:ascii="Arial" w:hAnsi="Arial" w:cs="Arial"/>
+                <w:color w:val="000000" w:themeColor="text1"/>
+              </w:rPr>
+              <w:t>lower</w:t>
+            </w:r>
+            <w:proofErr w:type="spellEnd"/>
+            <w:r>
+              <w:rPr>
+                <w:rFonts w:ascii="Arial" w:hAnsi="Arial" w:cs="Arial"/>
+                <w:color w:val="000000" w:themeColor="text1"/>
+              </w:rPr>
+              <w:t xml:space="preserve"> </w:t>
+            </w:r>
+            <w:proofErr w:type="spellStart"/>
+            <w:r>
+              <w:rPr>
+                <w:rFonts w:ascii="Arial" w:hAnsi="Arial" w:cs="Arial"/>
+                <w:color w:val="000000" w:themeColor="text1"/>
+              </w:rPr>
+              <w:t>monthly</w:t>
+            </w:r>
+            <w:proofErr w:type="spellEnd"/>
+            <w:r>
+              <w:rPr>
+                <w:rFonts w:ascii="Arial" w:hAnsi="Arial" w:cs="Arial"/>
+                <w:color w:val="000000" w:themeColor="text1"/>
+              </w:rPr>
+              <w:t xml:space="preserve"> </w:t>
+            </w:r>
+            <w:proofErr w:type="spellStart"/>
+            <w:r>
+              <w:rPr>
+                <w:rFonts w:ascii="Arial" w:hAnsi="Arial" w:cs="Arial"/>
+                <w:color w:val="000000" w:themeColor="text1"/>
+              </w:rPr>
+              <w:t>earnings</w:t>
+            </w:r>
+            <w:proofErr w:type="spellEnd"/>
+            <w:r>
+              <w:rPr>
+                <w:rFonts w:ascii="Arial" w:hAnsi="Arial" w:cs="Arial"/>
+                <w:color w:val="000000" w:themeColor="text1"/>
+              </w:rPr>
+              <w:t>: ganhos mensais estimados mais baixos do canal</w:t>
+            </w:r>
+          </w:p>
+          <w:p>
+            <w:pPr>
+              <w:spacing w:beforeLines="50" w:before="120" w:line="360" w:lineRule="auto"/>
+              <w:jc w:val="both"/>
+              <w:rPr>
+                <w:rFonts w:ascii="Arial" w:hAnsi="Arial" w:cs="Arial"/>
+                <w:color w:val="000000" w:themeColor="text1"/>
+              </w:rPr>
+            </w:pPr>
+            <w:r>
+              <w:rPr>
+                <w:rFonts w:ascii="Arial" w:hAnsi="Arial" w:cs="Arial"/>
+                <w:color w:val="000000" w:themeColor="text1"/>
+              </w:rPr>
+              <w:t>high</w:t>
+            </w:r>
+            <w:r>
+              <w:rPr>
+                <w:rFonts w:ascii="Arial" w:hAnsi="Arial" w:cs="Arial"/>
+                <w:color w:val="000000" w:themeColor="text1"/>
+              </w:rPr>
+              <w:t xml:space="preserve"> </w:t>
+            </w:r>
+            <w:proofErr w:type="spellStart"/>
+            <w:r>
+              <w:rPr>
+                <w:rFonts w:ascii="Arial" w:hAnsi="Arial" w:cs="Arial"/>
+                <w:color w:val="000000" w:themeColor="text1"/>
+              </w:rPr>
+              <w:t>monthly</w:t>
+            </w:r>
+            <w:proofErr w:type="spellEnd"/>
+            <w:r>
+              <w:rPr>
+                <w:rFonts w:ascii="Arial" w:hAnsi="Arial" w:cs="Arial"/>
+                <w:color w:val="000000" w:themeColor="text1"/>
+              </w:rPr>
+              <w:t xml:space="preserve"> </w:t>
+            </w:r>
+            <w:proofErr w:type="spellStart"/>
+            <w:r>
+              <w:rPr>
+                <w:rFonts w:ascii="Arial" w:hAnsi="Arial" w:cs="Arial"/>
+                <w:color w:val="000000" w:themeColor="text1"/>
+              </w:rPr>
+              <w:t>earnings</w:t>
+            </w:r>
+            <w:proofErr w:type="spellEnd"/>
+            <w:r>
+              <w:rPr>
+                <w:rFonts w:ascii="Arial" w:hAnsi="Arial" w:cs="Arial"/>
+                <w:color w:val="000000" w:themeColor="text1"/>
+              </w:rPr>
+              <w:t>: Maiores ganhos mensais estimados do canal</w:t>
+            </w:r>
+          </w:p>
+          <w:p>
+            <w:pPr>
+              <w:spacing w:beforeLines="50" w:before="120" w:line="360" w:lineRule="auto"/>
+              <w:jc w:val="both"/>
+              <w:rPr>
+                <w:rFonts w:ascii="Arial" w:hAnsi="Arial" w:cs="Arial"/>
+                <w:color w:val="000000" w:themeColor="text1"/>
+              </w:rPr>
+            </w:pPr>
+            <w:proofErr w:type="spellStart"/>
+            <w:r>
+              <w:rPr>
+                <w:rFonts w:ascii="Arial" w:hAnsi="Arial" w:cs="Arial"/>
+                <w:color w:val="000000" w:themeColor="text1"/>
+              </w:rPr>
+              <w:t>lower</w:t>
+            </w:r>
+            <w:proofErr w:type="spellEnd"/>
+            <w:r>
+              <w:rPr>
+                <w:rFonts w:ascii="Arial" w:hAnsi="Arial" w:cs="Arial"/>
+                <w:color w:val="000000" w:themeColor="text1"/>
+              </w:rPr>
+              <w:t xml:space="preserve"> </w:t>
+            </w:r>
+            <w:proofErr w:type="spellStart"/>
+            <w:r>
+              <w:rPr>
+                <w:rFonts w:ascii="Arial" w:hAnsi="Arial" w:cs="Arial"/>
+                <w:color w:val="000000" w:themeColor="text1"/>
+              </w:rPr>
+              <w:t>yearly</w:t>
+            </w:r>
+            <w:proofErr w:type="spellEnd"/>
+            <w:r>
+              <w:rPr>
+                <w:rFonts w:ascii="Arial" w:hAnsi="Arial" w:cs="Arial"/>
+                <w:color w:val="000000" w:themeColor="text1"/>
+              </w:rPr>
+              <w:t xml:space="preserve"> </w:t>
+            </w:r>
+            <w:proofErr w:type="spellStart"/>
+            <w:r>
+              <w:rPr>
+                <w:rFonts w:ascii="Arial" w:hAnsi="Arial" w:cs="Arial"/>
+                <w:color w:val="000000" w:themeColor="text1"/>
+              </w:rPr>
+              <w:t>earnings</w:t>
+            </w:r>
+            <w:proofErr w:type="spellEnd"/>
+            <w:r>
+              <w:rPr>
+                <w:rFonts w:ascii="Arial" w:hAnsi="Arial" w:cs="Arial"/>
+                <w:color w:val="000000" w:themeColor="text1"/>
+              </w:rPr>
+              <w:t>: ganhos anuais estimados mais baixos do canal</w:t>
+            </w:r>
+          </w:p>
+          <w:p>
+            <w:pPr>
+              <w:spacing w:beforeLines="50" w:before="120" w:line="360" w:lineRule="auto"/>
+              <w:jc w:val="both"/>
+              <w:rPr>
+                <w:rFonts w:ascii="Arial" w:hAnsi="Arial" w:cs="Arial"/>
+                <w:color w:val="000000" w:themeColor="text1"/>
+              </w:rPr>
+            </w:pPr>
+            <w:r>
+              <w:rPr>
+                <w:rFonts w:ascii="Arial" w:hAnsi="Arial" w:cs="Arial"/>
+                <w:color w:val="000000" w:themeColor="text1"/>
+              </w:rPr>
+              <w:t>high</w:t>
+            </w:r>
+            <w:r>
+              <w:rPr>
+                <w:rFonts w:ascii="Arial" w:hAnsi="Arial" w:cs="Arial"/>
+                <w:color w:val="000000" w:themeColor="text1"/>
+              </w:rPr>
+              <w:t xml:space="preserve"> </w:t>
+            </w:r>
+            <w:proofErr w:type="spellStart"/>
+            <w:r>
+              <w:rPr>
+                <w:rFonts w:ascii="Arial" w:hAnsi="Arial" w:cs="Arial"/>
+                <w:color w:val="000000" w:themeColor="text1"/>
+              </w:rPr>
+              <w:t>yearly</w:t>
+            </w:r>
+            <w:proofErr w:type="spellEnd"/>
+            <w:r>
+              <w:rPr>
+                <w:rFonts w:ascii="Arial" w:hAnsi="Arial" w:cs="Arial"/>
+                <w:color w:val="000000" w:themeColor="text1"/>
+              </w:rPr>
+              <w:t xml:space="preserve"> </w:t>
+            </w:r>
+            <w:proofErr w:type="spellStart"/>
+            <w:r>
+              <w:rPr>
+                <w:rFonts w:ascii="Arial" w:hAnsi="Arial" w:cs="Arial"/>
+                <w:color w:val="000000" w:themeColor="text1"/>
+              </w:rPr>
+              <w:t>earnings</w:t>
+            </w:r>
+            <w:proofErr w:type="spellEnd"/>
+            <w:r>
+              <w:rPr>
+                <w:rFonts w:ascii="Arial" w:hAnsi="Arial" w:cs="Arial"/>
+                <w:color w:val="000000" w:themeColor="text1"/>
+              </w:rPr>
+              <w:t>: Maiores ganhos anuais estimados do canal</w:t>
+            </w:r>
+          </w:p>
+          <w:p>
+            <w:pPr>
+              <w:spacing w:beforeLines="50" w:before="120" w:line="360" w:lineRule="auto"/>
+              <w:jc w:val="both"/>
+              <w:rPr>
+                <w:rFonts w:ascii="Arial" w:hAnsi="Arial" w:cs="Arial"/>
+                <w:color w:val="000000" w:themeColor="text1"/>
+              </w:rPr>
+            </w:pPr>
+            <w:proofErr w:type="spellStart"/>
+            <w:r>
+              <w:rPr>
+                <w:rFonts w:ascii="Arial" w:hAnsi="Arial" w:cs="Arial"/>
+                <w:color w:val="000000" w:themeColor="text1"/>
+              </w:rPr>
+              <w:t>subscribes</w:t>
+            </w:r>
+            <w:proofErr w:type="spellEnd"/>
+            <w:r>
+              <w:rPr>
+                <w:rFonts w:ascii="Arial" w:hAnsi="Arial" w:cs="Arial"/>
+                <w:color w:val="000000" w:themeColor="text1"/>
+              </w:rPr>
+              <w:t xml:space="preserve"> </w:t>
+            </w:r>
+            <w:r>
+              <w:rPr>
+                <w:rFonts w:ascii="Arial" w:hAnsi="Arial" w:cs="Arial"/>
+                <w:color w:val="000000" w:themeColor="text1"/>
+              </w:rPr>
+              <w:t>for</w:t>
+            </w:r>
+            <w:r>
+              <w:rPr>
+                <w:rFonts w:ascii="Arial" w:hAnsi="Arial" w:cs="Arial"/>
+                <w:color w:val="000000" w:themeColor="text1"/>
+              </w:rPr>
+              <w:t xml:space="preserve"> </w:t>
+            </w:r>
+            <w:proofErr w:type="spellStart"/>
+            <w:r>
+              <w:rPr>
+                <w:rFonts w:ascii="Arial" w:hAnsi="Arial" w:cs="Arial"/>
+                <w:color w:val="000000" w:themeColor="text1"/>
+              </w:rPr>
+              <w:t>last</w:t>
+            </w:r>
+            <w:proofErr w:type="spellEnd"/>
+            <w:r>
+              <w:rPr>
+                <w:rFonts w:ascii="Arial" w:hAnsi="Arial" w:cs="Arial"/>
+                <w:color w:val="000000" w:themeColor="text1"/>
+              </w:rPr>
+              <w:t xml:space="preserve"> </w:t>
+            </w:r>
+            <w:r>
+              <w:rPr>
+                <w:rFonts w:ascii="Arial" w:hAnsi="Arial" w:cs="Arial"/>
+                <w:color w:val="000000" w:themeColor="text1"/>
+              </w:rPr>
+              <w:t>30</w:t>
+            </w:r>
+            <w:r>
+              <w:rPr>
+                <w:rFonts w:ascii="Arial" w:hAnsi="Arial" w:cs="Arial"/>
+                <w:color w:val="000000" w:themeColor="text1"/>
+              </w:rPr>
+              <w:t xml:space="preserve"> </w:t>
+            </w:r>
+            <w:proofErr w:type="spellStart"/>
+            <w:r>
+              <w:rPr>
+                <w:rFonts w:ascii="Arial" w:hAnsi="Arial" w:cs="Arial"/>
+                <w:color w:val="000000" w:themeColor="text1"/>
+              </w:rPr>
+              <w:t>days</w:t>
+            </w:r>
+            <w:proofErr w:type="spellEnd"/>
+            <w:r>
+              <w:rPr>
+                <w:rFonts w:ascii="Arial" w:hAnsi="Arial" w:cs="Arial"/>
+                <w:color w:val="000000" w:themeColor="text1"/>
+              </w:rPr>
+              <w:t>: Número de novos assinantes ganhos nos últimos 30 dias</w:t>
+            </w:r>
+          </w:p>
+          <w:p>
+            <w:pPr>
+              <w:spacing w:beforeLines="50" w:before="120" w:line="360" w:lineRule="auto"/>
+              <w:jc w:val="both"/>
+              <w:rPr>
+                <w:rFonts w:ascii="Arial" w:hAnsi="Arial" w:cs="Arial"/>
+                <w:color w:val="000000" w:themeColor="text1"/>
+              </w:rPr>
+            </w:pPr>
+            <w:r>
+              <w:rPr>
+                <w:rFonts w:ascii="Arial" w:hAnsi="Arial" w:cs="Arial"/>
+                <w:color w:val="000000" w:themeColor="text1"/>
+              </w:rPr>
+              <w:t>criado</w:t>
+            </w:r>
+            <w:r>
+              <w:rPr>
+                <w:rFonts w:ascii="Arial" w:hAnsi="Arial" w:cs="Arial"/>
+                <w:color w:val="000000" w:themeColor="text1"/>
+              </w:rPr>
+              <w:t xml:space="preserve"> </w:t>
+            </w:r>
+            <w:r>
+              <w:rPr>
+                <w:rFonts w:ascii="Arial" w:hAnsi="Arial" w:cs="Arial"/>
+                <w:color w:val="000000" w:themeColor="text1"/>
+              </w:rPr>
+              <w:t>ano: ano em que o canal do YouTube foi criado</w:t>
+            </w:r>
+          </w:p>
+          <w:p>
+            <w:pPr>
+              <w:spacing w:beforeLines="50" w:before="120" w:line="360" w:lineRule="auto"/>
+              <w:jc w:val="both"/>
+              <w:rPr>
+                <w:rFonts w:ascii="Arial" w:hAnsi="Arial" w:cs="Arial"/>
+                <w:color w:val="000000" w:themeColor="text1"/>
+              </w:rPr>
+            </w:pPr>
+            <w:r>
+              <w:rPr>
+                <w:rFonts w:ascii="Arial" w:hAnsi="Arial" w:cs="Arial"/>
+                <w:color w:val="000000" w:themeColor="text1"/>
+              </w:rPr>
+              <w:t>criado</w:t>
+            </w:r>
+            <w:r>
+              <w:rPr>
+                <w:rFonts w:ascii="Arial" w:hAnsi="Arial" w:cs="Arial"/>
+                <w:color w:val="000000" w:themeColor="text1"/>
+              </w:rPr>
+              <w:t xml:space="preserve"> </w:t>
+            </w:r>
+            <w:r>
+              <w:rPr>
+                <w:rFonts w:ascii="Arial" w:hAnsi="Arial" w:cs="Arial"/>
+                <w:color w:val="000000" w:themeColor="text1"/>
+              </w:rPr>
+              <w:t>mês: mês em que o canal do YouTube foi criado</w:t>
+            </w:r>
+          </w:p>
+          <w:p>
+            <w:pPr>
+              <w:spacing w:beforeLines="50" w:before="120" w:line="360" w:lineRule="auto"/>
+              <w:jc w:val="both"/>
+              <w:rPr>
+                <w:rFonts w:ascii="Arial" w:hAnsi="Arial" w:cs="Arial"/>
+                <w:color w:val="000000" w:themeColor="text1"/>
+              </w:rPr>
+            </w:pPr>
+            <w:proofErr w:type="spellStart"/>
+            <w:r>
+              <w:rPr>
+                <w:rFonts w:ascii="Arial" w:hAnsi="Arial" w:cs="Arial"/>
+                <w:color w:val="000000" w:themeColor="text1"/>
+              </w:rPr>
+              <w:t>created</w:t>
+            </w:r>
+            <w:proofErr w:type="spellEnd"/>
+            <w:r>
+              <w:rPr>
+                <w:rFonts w:ascii="Arial" w:hAnsi="Arial" w:cs="Arial"/>
+                <w:color w:val="000000" w:themeColor="text1"/>
+              </w:rPr>
+              <w:t xml:space="preserve"> </w:t>
+            </w:r>
+            <w:r>
+              <w:rPr>
+                <w:rFonts w:ascii="Arial" w:hAnsi="Arial" w:cs="Arial"/>
+                <w:color w:val="000000" w:themeColor="text1"/>
+              </w:rPr>
+              <w:t>date: Data exata de criação do canal no YouTube</w:t>
+            </w:r>
+          </w:p>
+          <w:p>
+            <w:pPr>
+              <w:spacing w:beforeLines="50" w:before="120" w:line="360" w:lineRule="auto"/>
+              <w:jc w:val="both"/>
+              <w:rPr>
+                <w:rFonts w:ascii="Arial" w:hAnsi="Arial" w:cs="Arial"/>
+                <w:color w:val="000000" w:themeColor="text1"/>
+              </w:rPr>
+            </w:pPr>
+            <w:r>
+              <w:rPr>
+                <w:rFonts w:ascii="Arial" w:hAnsi="Arial" w:cs="Arial"/>
+                <w:color w:val="000000" w:themeColor="text1"/>
+              </w:rPr>
+              <w:t>Matrículas brutas no ensino superior (%): Percentagem da população matriculada no ensino superior no país</w:t>
+            </w:r>
+          </w:p>
+          <w:p>
+            <w:pPr>
+              <w:spacing w:beforeLines="50" w:before="120" w:line="360" w:lineRule="auto"/>
+              <w:jc w:val="both"/>
+              <w:rPr>
+                <w:rFonts w:ascii="Arial" w:hAnsi="Arial" w:cs="Arial"/>
+                <w:color w:val="000000" w:themeColor="text1"/>
+              </w:rPr>
+            </w:pPr>
+            <w:r>
+              <w:rPr>
+                <w:rFonts w:ascii="Arial" w:hAnsi="Arial" w:cs="Arial"/>
+                <w:color w:val="000000" w:themeColor="text1"/>
+              </w:rPr>
+              <w:t>População: População total do país</w:t>
+            </w:r>
+          </w:p>
+          <w:p>
+            <w:pPr>
+              <w:spacing w:beforeLines="50" w:before="120" w:line="360" w:lineRule="auto"/>
+              <w:jc w:val="both"/>
+              <w:rPr>
+                <w:rFonts w:ascii="Arial" w:hAnsi="Arial" w:cs="Arial"/>
+                <w:color w:val="000000" w:themeColor="text1"/>
+              </w:rPr>
+            </w:pPr>
+            <w:r>
+              <w:rPr>
+                <w:rFonts w:ascii="Arial" w:hAnsi="Arial" w:cs="Arial"/>
+                <w:color w:val="000000" w:themeColor="text1"/>
+              </w:rPr>
+              <w:t>Taxa de desemprego: Taxa de desemprego no país</w:t>
+            </w:r>
+          </w:p>
+          <w:p>
+            <w:pPr>
+              <w:spacing w:beforeLines="50" w:before="120" w:line="360" w:lineRule="auto"/>
+              <w:jc w:val="both"/>
+              <w:rPr>
+                <w:rFonts w:ascii="Arial" w:hAnsi="Arial" w:cs="Arial"/>
+                <w:color w:val="000000" w:themeColor="text1"/>
+              </w:rPr>
+            </w:pPr>
+            <w:r>
+              <w:rPr>
+                <w:rFonts w:ascii="Arial" w:hAnsi="Arial" w:cs="Arial"/>
+                <w:color w:val="000000" w:themeColor="text1"/>
+              </w:rPr>
+              <w:t>População</w:t>
+            </w:r>
+            <w:r>
+              <w:rPr>
+                <w:rFonts w:ascii="Arial" w:hAnsi="Arial" w:cs="Arial"/>
+                <w:color w:val="000000" w:themeColor="text1"/>
+              </w:rPr>
+              <w:t xml:space="preserve"> </w:t>
+            </w:r>
+            <w:r>
+              <w:rPr>
+                <w:rFonts w:ascii="Arial" w:hAnsi="Arial" w:cs="Arial"/>
+                <w:color w:val="000000" w:themeColor="text1"/>
+              </w:rPr>
+              <w:t>urbana: Porcentagem da população que vive em áreas urbanas</w:t>
+            </w:r>
+          </w:p>
+          <w:p>
+            <w:pPr>
+              <w:spacing w:beforeLines="50" w:before="120" w:line="360" w:lineRule="auto"/>
+              <w:jc w:val="both"/>
+              <w:rPr>
+                <w:rFonts w:ascii="Arial" w:hAnsi="Arial" w:cs="Arial"/>
+                <w:color w:val="000000" w:themeColor="text1"/>
+              </w:rPr>
+            </w:pPr>
+            <w:r>
+              <w:rPr>
+                <w:rFonts w:ascii="Arial" w:hAnsi="Arial" w:cs="Arial"/>
+                <w:color w:val="000000" w:themeColor="text1"/>
+              </w:rPr>
+              <w:t>Latitude: Coordenada de latitude da localização do país</w:t>
+            </w:r>
+          </w:p>
+          <w:p>
+            <w:pPr>
+              <w:spacing w:beforeLines="50" w:before="120" w:line="360" w:lineRule="auto"/>
+              <w:jc w:val="both"/>
+              <w:rPr>
+                <w:rFonts w:ascii="Arial" w:hAnsi="Arial" w:cs="Arial"/>
+                <w:color w:val="000000" w:themeColor="text1"/>
+              </w:rPr>
+            </w:pPr>
+            <w:r>
+              <w:rPr>
+                <w:rFonts w:ascii="Arial" w:hAnsi="Arial" w:cs="Arial"/>
+                <w:color w:val="000000" w:themeColor="text1"/>
+              </w:rPr>
+              <w:t>Longitude: coordenada longitudinal da localização do país</w:t>
+            </w:r>
+          </w:p>
+          <w:p>
+            <w:pPr>
+              <w:spacing w:beforeLines="50" w:before="120" w:line="360" w:lineRule="auto"/>
+              <w:jc w:val="both"/>
+              <w:rPr>
+                <w:rFonts w:ascii="Arial" w:hAnsi="Arial" w:cs="Arial"/>
+                <w:color w:val="000000" w:themeColor="text1"/>
+              </w:rPr>
+            </w:pPr>
           </w:p>
         </w:tc>
       </w:tr>
@@ -621,98 +1755,198 @@
     <w:p>
       <w:pPr>
         <w:spacing w:line="360" w:lineRule="auto"/>
-        <w:ind w:left="-284"/>
+        <w:ind w:left="142"/>
         <w:jc w:val="both"/>
         <w:rPr>
           <w:rFonts w:ascii="Arial" w:hAnsi="Arial" w:cs="Arial"/>
         </w:rPr>
       </w:pPr>
-      <w:bookmarkStart w:id="0" w:name="_GoBack"/>
-      <w:bookmarkEnd w:id="0"/>
+      <w:r>
+        <w:rPr>
+          <w:rFonts w:ascii="Arial" w:hAnsi="Arial" w:cs="Arial"/>
+        </w:rPr>
+        <w:lastRenderedPageBreak/>
+        <w:t>Temas a serem explorados:</w:t>
+      </w:r>
     </w:p>
     <w:p>
       <w:pPr>
         <w:spacing w:line="360" w:lineRule="auto"/>
-        <w:ind w:left="-284"/>
+        <w:ind w:left="142"/>
         <w:jc w:val="both"/>
         <w:rPr>
           <w:rFonts w:ascii="Arial" w:hAnsi="Arial" w:cs="Arial"/>
         </w:rPr>
       </w:pPr>
+      <w:r>
+        <w:rPr>
+          <w:rFonts w:ascii="Arial" w:hAnsi="Arial" w:cs="Arial"/>
+        </w:rPr>
+        <w:br w:type="textWrapping" w:clear="all"/>
+        <w:t>Y</w:t>
+      </w:r>
+      <w:r>
+        <w:rPr>
+          <w:rFonts w:ascii="Arial" w:hAnsi="Arial" w:cs="Arial"/>
+        </w:rPr>
+        <w:t xml:space="preserve">ouTube </w:t>
+      </w:r>
+      <w:proofErr w:type="spellStart"/>
+      <w:r>
+        <w:rPr>
+          <w:rFonts w:ascii="Arial" w:hAnsi="Arial" w:cs="Arial"/>
+        </w:rPr>
+        <w:t>Analytics</w:t>
+      </w:r>
+      <w:proofErr w:type="spellEnd"/>
+      <w:r>
+        <w:rPr>
+          <w:rFonts w:ascii="Arial" w:hAnsi="Arial" w:cs="Arial"/>
+        </w:rPr>
+        <w:t>: informações valiosas sobre os fatores de sucesso dos principais canais do YouTube e entenda o que os diferencia dos demais.</w:t>
+      </w:r>
     </w:p>
     <w:p>
       <w:pPr>
         <w:spacing w:line="360" w:lineRule="auto"/>
-        <w:ind w:left="-284"/>
+        <w:ind w:left="142"/>
         <w:jc w:val="both"/>
         <w:rPr>
           <w:rFonts w:ascii="Arial" w:hAnsi="Arial" w:cs="Arial"/>
         </w:rPr>
       </w:pPr>
+      <w:r>
+        <w:rPr>
+          <w:rFonts w:ascii="Arial" w:hAnsi="Arial" w:cs="Arial"/>
+        </w:rPr>
+        <w:t>Estratégia de conteúdo: categorias mais populares e as frequências de upload que repercutem no público.</w:t>
+      </w:r>
     </w:p>
     <w:p>
       <w:pPr>
         <w:spacing w:line="360" w:lineRule="auto"/>
-        <w:ind w:left="-284"/>
+        <w:ind w:left="142"/>
         <w:jc w:val="both"/>
         <w:rPr>
           <w:rFonts w:ascii="Arial" w:hAnsi="Arial" w:cs="Arial"/>
         </w:rPr>
       </w:pPr>
+      <w:r>
+        <w:rPr>
+          <w:rFonts w:ascii="Arial" w:hAnsi="Arial" w:cs="Arial"/>
+        </w:rPr>
+        <w:t>Influenciadores regionais: criadores influentes do YouTube de diferentes países e analise seu impacto em escala global.</w:t>
+      </w:r>
     </w:p>
     <w:p>
       <w:pPr>
         <w:spacing w:line="360" w:lineRule="auto"/>
-        <w:ind w:left="-284"/>
+        <w:ind w:left="142"/>
         <w:jc w:val="both"/>
         <w:rPr>
           <w:rFonts w:ascii="Arial" w:hAnsi="Arial" w:cs="Arial"/>
         </w:rPr>
       </w:pPr>
+      <w:r>
+        <w:rPr>
+          <w:rFonts w:ascii="Arial" w:hAnsi="Arial" w:cs="Arial"/>
+        </w:rPr>
+        <w:lastRenderedPageBreak/>
+        <w:t>Análise de ganhos: explor</w:t>
+      </w:r>
+      <w:r>
+        <w:rPr>
+          <w:rFonts w:ascii="Arial" w:hAnsi="Arial" w:cs="Arial"/>
+        </w:rPr>
+        <w:t>ar</w:t>
+      </w:r>
+      <w:r>
+        <w:rPr>
+          <w:rFonts w:ascii="Arial" w:hAnsi="Arial" w:cs="Arial"/>
+        </w:rPr>
+        <w:t xml:space="preserve"> a correlação entre o desempenho do canal e os ganhos estimados.</w:t>
+      </w:r>
     </w:p>
     <w:p>
       <w:pPr>
         <w:spacing w:line="360" w:lineRule="auto"/>
-        <w:ind w:left="-284"/>
+        <w:ind w:left="142"/>
         <w:jc w:val="both"/>
         <w:rPr>
           <w:rFonts w:ascii="Arial" w:hAnsi="Arial" w:cs="Arial"/>
         </w:rPr>
       </w:pPr>
+      <w:r>
+        <w:rPr>
+          <w:rFonts w:ascii="Arial" w:hAnsi="Arial" w:cs="Arial"/>
+        </w:rPr>
+        <w:t>Visualização geoespacial: visualiz</w:t>
+      </w:r>
+      <w:r>
+        <w:rPr>
+          <w:rFonts w:ascii="Arial" w:hAnsi="Arial" w:cs="Arial"/>
+        </w:rPr>
+        <w:t>ar</w:t>
+      </w:r>
+      <w:r>
+        <w:rPr>
+          <w:rFonts w:ascii="Arial" w:hAnsi="Arial" w:cs="Arial"/>
+        </w:rPr>
+        <w:t xml:space="preserve"> a distribuição de canais de sucesso do YouTube em um mapa mundial e descubra tendências geográficas.</w:t>
+      </w:r>
     </w:p>
     <w:p>
       <w:pPr>
         <w:spacing w:line="360" w:lineRule="auto"/>
-        <w:ind w:left="-284"/>
+        <w:ind w:left="142"/>
         <w:jc w:val="both"/>
         <w:rPr>
           <w:rFonts w:ascii="Arial" w:hAnsi="Arial" w:cs="Arial"/>
         </w:rPr>
       </w:pPr>
-    </w:p>
-    <w:p>
-      <w:pPr>
-        <w:spacing w:line="360" w:lineRule="auto"/>
-        <w:ind w:left="-284"/>
-        <w:jc w:val="both"/>
+      <w:proofErr w:type="spellStart"/>
+      <w:r>
         <w:rPr>
           <w:rFonts w:ascii="Arial" w:hAnsi="Arial" w:cs="Arial"/>
         </w:rPr>
-      </w:pPr>
-    </w:p>
-    <w:p>
-      <w:pPr>
-        <w:spacing w:line="360" w:lineRule="auto"/>
-        <w:ind w:left="-284"/>
-        <w:jc w:val="both"/>
+        <w:t>Trending</w:t>
+      </w:r>
+      <w:proofErr w:type="spellEnd"/>
+      <w:r>
         <w:rPr>
           <w:rFonts w:ascii="Arial" w:hAnsi="Arial" w:cs="Arial"/>
         </w:rPr>
-      </w:pPr>
+        <w:t xml:space="preserve"> </w:t>
+      </w:r>
+      <w:proofErr w:type="spellStart"/>
+      <w:r>
+        <w:rPr>
+          <w:rFonts w:ascii="Arial" w:hAnsi="Arial" w:cs="Arial"/>
+        </w:rPr>
+        <w:t>Topics</w:t>
+      </w:r>
+      <w:proofErr w:type="spellEnd"/>
+      <w:r>
+        <w:rPr>
+          <w:rFonts w:ascii="Arial" w:hAnsi="Arial" w:cs="Arial"/>
+        </w:rPr>
+        <w:t>: investig</w:t>
+      </w:r>
+      <w:r>
+        <w:rPr>
+          <w:rFonts w:ascii="Arial" w:hAnsi="Arial" w:cs="Arial"/>
+        </w:rPr>
+        <w:t>ar</w:t>
+      </w:r>
+      <w:r>
+        <w:rPr>
+          <w:rFonts w:ascii="Arial" w:hAnsi="Arial" w:cs="Arial"/>
+        </w:rPr>
+        <w:t xml:space="preserve"> como certas categorias ganham popularidade ao longo do tempo e se correlacionam com eventos mundiais</w:t>
+      </w:r>
     </w:p>
-    <w:p/>
     <w:sectPr>
-      <w:headerReference w:type="default" r:id="rId8"/>
+      <w:headerReference w:type="default" r:id="rId9"/>
       <w:pgSz w:w="11906" w:h="16838"/>
       <w:pgMar w:top="1417" w:right="1701" w:bottom="1417" w:left="1701" w:header="142" w:footer="708" w:gutter="0"/>
       <w:cols w:space="708"/>
@@ -1365,13 +2599,91 @@
     <w:name w:val="Hyperlink"/>
     <w:basedOn w:val="Fontepargpadro"/>
     <w:uiPriority w:val="99"/>
-    <w:semiHidden/>
     <w:unhideWhenUsed/>
-    <w:rsid w:val="00C93143"/>
+    <w:rsid w:val="005B6369"/>
     <w:rPr>
       <w:color w:val="0000FF" w:themeColor="hyperlink"/>
       <w:u w:val="single"/>
     </w:rPr>
+  </w:style>
+  <w:style w:type="character" w:styleId="MenoPendente">
+    <w:name w:val="Unresolved Mention"/>
+    <w:basedOn w:val="Fontepargpadro"/>
+    <w:uiPriority w:val="99"/>
+    <w:semiHidden/>
+    <w:unhideWhenUsed/>
+    <w:rsid w:val="005B6369"/>
+    <w:rPr>
+      <w:color w:val="605E5C"/>
+      <w:shd w:val="clear" w:color="auto" w:fill="E1DFDD"/>
+    </w:rPr>
+  </w:style>
+  <w:style w:type="character" w:styleId="HiperlinkVisitado">
+    <w:name w:val="FollowedHyperlink"/>
+    <w:basedOn w:val="Fontepargpadro"/>
+    <w:uiPriority w:val="99"/>
+    <w:semiHidden/>
+    <w:unhideWhenUsed/>
+    <w:rsid w:val="005D7C0A"/>
+    <w:rPr>
+      <w:color w:val="800080" w:themeColor="followedHyperlink"/>
+      <w:u w:val="single"/>
+    </w:rPr>
+  </w:style>
+  <w:style w:type="paragraph" w:styleId="Pr-formataoHTML">
+    <w:name w:val="HTML Preformatted"/>
+    <w:basedOn w:val="Normal"/>
+    <w:link w:val="Pr-formataoHTMLChar"/>
+    <w:uiPriority w:val="99"/>
+    <w:semiHidden/>
+    <w:unhideWhenUsed/>
+    <w:rsid w:val="00F726AA"/>
+    <w:pPr>
+      <w:tabs>
+        <w:tab w:val="left" w:pos="916"/>
+        <w:tab w:val="left" w:pos="1832"/>
+        <w:tab w:val="left" w:pos="2748"/>
+        <w:tab w:val="left" w:pos="3664"/>
+        <w:tab w:val="left" w:pos="4580"/>
+        <w:tab w:val="left" w:pos="5496"/>
+        <w:tab w:val="left" w:pos="6412"/>
+        <w:tab w:val="left" w:pos="7328"/>
+        <w:tab w:val="left" w:pos="8244"/>
+        <w:tab w:val="left" w:pos="9160"/>
+        <w:tab w:val="left" w:pos="10076"/>
+        <w:tab w:val="left" w:pos="10992"/>
+        <w:tab w:val="left" w:pos="11908"/>
+        <w:tab w:val="left" w:pos="12824"/>
+        <w:tab w:val="left" w:pos="13740"/>
+        <w:tab w:val="left" w:pos="14656"/>
+      </w:tabs>
+      <w:spacing w:after="0" w:line="240" w:lineRule="auto"/>
+    </w:pPr>
+    <w:rPr>
+      <w:rFonts w:ascii="Courier New" w:eastAsia="Times New Roman" w:hAnsi="Courier New" w:cs="Courier New"/>
+      <w:sz w:val="20"/>
+      <w:szCs w:val="20"/>
+      <w:lang w:eastAsia="pt-BR"/>
+    </w:rPr>
+  </w:style>
+  <w:style w:type="character" w:customStyle="1" w:styleId="Pr-formataoHTMLChar">
+    <w:name w:val="Pré-formatação HTML Char"/>
+    <w:basedOn w:val="Fontepargpadro"/>
+    <w:link w:val="Pr-formataoHTML"/>
+    <w:uiPriority w:val="99"/>
+    <w:semiHidden/>
+    <w:rsid w:val="00F726AA"/>
+    <w:rPr>
+      <w:rFonts w:ascii="Courier New" w:eastAsia="Times New Roman" w:hAnsi="Courier New" w:cs="Courier New"/>
+      <w:sz w:val="20"/>
+      <w:szCs w:val="20"/>
+      <w:lang w:eastAsia="pt-BR"/>
+    </w:rPr>
+  </w:style>
+  <w:style w:type="character" w:customStyle="1" w:styleId="y2iqfc">
+    <w:name w:val="y2iqfc"/>
+    <w:basedOn w:val="Fontepargpadro"/>
+    <w:rsid w:val="00F726AA"/>
   </w:style>
 </w:styles>
 </file>
@@ -1666,7 +2978,7 @@
 </file>
 
 <file path=customXml/itemProps1.xml><?xml version="1.0" encoding="utf-8"?>
-<ds:datastoreItem xmlns:ds="http://schemas.openxmlformats.org/officeDocument/2006/customXml" ds:itemID="{2A69A5A8-1419-45C6-AADD-7AFEA372459B}">
+<ds:datastoreItem xmlns:ds="http://schemas.openxmlformats.org/officeDocument/2006/customXml" ds:itemID="{8A3F74FF-63FC-43B7-9BFD-5EAD6DA964BD}">
   <ds:schemaRefs>
     <ds:schemaRef ds:uri="http://schemas.openxmlformats.org/officeDocument/2006/bibliography"/>
   </ds:schemaRefs>

</xml_diff>